<commit_message>
updated AVCDL Phase Requirement Product UNECE WP.29 R155 Work Product Fulfillment to include reference to supplier material
</commit_message>
<xml_diff>
--- a/source/reference_documents/certification_documents/AVCDL Phase Requirement Product UNECE WP.29 R155 Work Product Fulfillment/AVCDL Phase Requirement Product UNECE WP.29 R155 Work Product Fulfillment.docx
+++ b/source/reference_documents/certification_documents/AVCDL Phase Requirement Product UNECE WP.29 R155 Work Product Fulfillment/AVCDL Phase Requirement Product UNECE WP.29 R155 Work Product Fulfillment.docx
@@ -34,7 +34,7 @@
         <w:t xml:space="preserve">Version </w:t>
       </w:r>
       <w:r>
-        <w:t>2</w:t>
+        <w:t>3</w:t>
       </w:r>
     </w:p>
     <w:p>
@@ -51,7 +51,7 @@
         <w:rPr>
           <w:noProof/>
         </w:rPr>
-        <w:t>2/9/22 8:31 AM</w:t>
+        <w:t>3/18/22 12:13 PM</w:t>
       </w:r>
       <w:r>
         <w:fldChar w:fldCharType="end"/>
@@ -561,13 +561,7 @@
         <w:t xml:space="preserve">The </w:t>
       </w:r>
       <w:r>
-        <w:t>general (7.1)</w:t>
-      </w:r>
-      <w:r>
-        <w:t>,</w:t>
-      </w:r>
-      <w:r>
-        <w:t xml:space="preserve"> </w:t>
+        <w:t xml:space="preserve">general (7.1), </w:t>
       </w:r>
       <w:r>
         <w:t>vehicle type requirements (7.3)</w:t>
@@ -905,38 +899,20 @@
       </w:pPr>
       <w:bookmarkStart w:id="5" w:name="_15.1_Overall_Cybersecurity"/>
       <w:bookmarkStart w:id="6" w:name="_15.2_Project_Dependent"/>
-      <w:bookmarkStart w:id="7" w:name="X93bb5cdccb4accb27c783d7618935a6ead10493"/>
-      <w:bookmarkStart w:id="8" w:name="_Toc66955309"/>
-      <w:bookmarkStart w:id="9" w:name="_7.1_General"/>
+      <w:bookmarkStart w:id="7" w:name="_7.1_General"/>
+      <w:bookmarkStart w:id="8" w:name="X93bb5cdccb4accb27c783d7618935a6ead10493"/>
+      <w:bookmarkStart w:id="9" w:name="_Toc66955309"/>
       <w:bookmarkEnd w:id="0"/>
       <w:bookmarkEnd w:id="1"/>
       <w:bookmarkEnd w:id="5"/>
       <w:bookmarkEnd w:id="6"/>
-      <w:bookmarkEnd w:id="9"/>
+      <w:bookmarkEnd w:id="7"/>
       <w:r>
         <w:rPr>
           <w:lang w:val="en-US"/>
         </w:rPr>
         <w:lastRenderedPageBreak/>
-        <w:t>7.</w:t>
-      </w:r>
-      <w:r>
-        <w:rPr>
-          <w:lang w:val="en-US"/>
-        </w:rPr>
-        <w:t>1</w:t>
-      </w:r>
-      <w:r>
-        <w:rPr>
-          <w:lang w:val="en-US"/>
-        </w:rPr>
-        <w:t xml:space="preserve"> </w:t>
-      </w:r>
-      <w:r>
-        <w:rPr>
-          <w:lang w:val="en-US"/>
-        </w:rPr>
-        <w:t>General</w:t>
+        <w:t>7.1 General</w:t>
       </w:r>
     </w:p>
     <w:p>
@@ -944,16 +920,7 @@
         <w:pStyle w:val="Heading2"/>
       </w:pPr>
       <w:r>
-        <w:t>7.</w:t>
-      </w:r>
-      <w:r>
-        <w:t>1</w:t>
-      </w:r>
-      <w:r>
-        <w:t xml:space="preserve">.1 </w:t>
-      </w:r>
-      <w:r>
-        <w:t>UN regulation non-exclusion</w:t>
+        <w:t>7.1.1 UN regulation non-exclusion</w:t>
       </w:r>
     </w:p>
     <w:p>
@@ -1052,10 +1019,7 @@
         <w:pStyle w:val="Heading2"/>
       </w:pPr>
       <w:r>
-        <w:t xml:space="preserve">7.2.1 </w:t>
-      </w:r>
-      <w:r>
-        <w:t>vehicle certification</w:t>
+        <w:t>7.2.1 vehicle certification</w:t>
       </w:r>
     </w:p>
     <w:p>
@@ -4044,35 +4008,17 @@
     </w:p>
     <w:p>
       <w:pPr>
-        <w:spacing w:after="240"/>
-        <w:ind w:left="720" w:hanging="720"/>
+        <w:pStyle w:val="Compact"/>
+        <w:tabs>
+          <w:tab w:val="left" w:pos="1620"/>
+        </w:tabs>
+        <w:ind w:left="1620" w:hanging="1620"/>
         <w:jc w:val="both"/>
-      </w:pPr>
-      <w:r>
-        <w:rPr>
-          <w:color w:val="0070C0"/>
-        </w:rPr>
-        <w:t>Note:</w:t>
-      </w:r>
-      <w:r>
-        <w:rPr>
-          <w:color w:val="0070C0"/>
-        </w:rPr>
-        <w:tab/>
-      </w:r>
-      <w:r>
-        <w:t>This requirement is addressed in organizational-level documentation</w:t>
-      </w:r>
-      <w:r>
-        <w:t>.</w:t>
-      </w:r>
-    </w:p>
-    <w:p>
-      <w:pPr>
-        <w:spacing w:line="240" w:lineRule="auto"/>
-        <w:rPr>
-          <w:rFonts w:eastAsiaTheme="minorHAnsi"/>
-          <w:lang w:val="en-US"/>
+        <w:rPr>
+          <w:rFonts w:ascii="Arial" w:hAnsi="Arial" w:cs="Arial"/>
+          <w:color w:val="0070C0"/>
+          <w:sz w:val="22"/>
+          <w:szCs w:val="22"/>
         </w:rPr>
       </w:pPr>
       <w:bookmarkStart w:id="11" w:name="_15.3_Continuous_Activities"/>
@@ -4080,14 +4026,244 @@
       <w:bookmarkStart w:id="13" w:name="_Toc66955310"/>
       <w:bookmarkStart w:id="14" w:name="X77b050fe39b1e8cc7c7a22841c7cc77d10ba2e3"/>
       <w:bookmarkStart w:id="15" w:name="isosae-21434-risk-assessment-8"/>
-      <w:bookmarkEnd w:id="7"/>
       <w:bookmarkEnd w:id="8"/>
+      <w:bookmarkEnd w:id="9"/>
       <w:bookmarkEnd w:id="11"/>
       <w:bookmarkEnd w:id="12"/>
       <w:bookmarkEnd w:id="13"/>
       <w:bookmarkEnd w:id="14"/>
       <w:bookmarkEnd w:id="15"/>
       <w:r>
+        <w:rPr>
+          <w:rFonts w:ascii="Arial" w:hAnsi="Arial" w:cs="Arial"/>
+          <w:color w:val="0070C0"/>
+          <w:sz w:val="22"/>
+          <w:szCs w:val="22"/>
+        </w:rPr>
+        <w:t>[</w:t>
+      </w:r>
+      <w:r>
+        <w:rPr>
+          <w:rFonts w:ascii="Arial" w:hAnsi="Arial" w:cs="Arial"/>
+          <w:color w:val="0070C0"/>
+          <w:sz w:val="22"/>
+          <w:szCs w:val="22"/>
+        </w:rPr>
+        <w:t>Supplier</w:t>
+      </w:r>
+      <w:r>
+        <w:rPr>
+          <w:rFonts w:ascii="Arial" w:hAnsi="Arial" w:cs="Arial"/>
+          <w:color w:val="0070C0"/>
+          <w:sz w:val="22"/>
+          <w:szCs w:val="22"/>
+        </w:rPr>
+        <w:t>-</w:t>
+      </w:r>
+      <w:r>
+        <w:rPr>
+          <w:rFonts w:ascii="Arial" w:hAnsi="Arial" w:cs="Arial"/>
+          <w:color w:val="0070C0"/>
+          <w:sz w:val="22"/>
+          <w:szCs w:val="22"/>
+        </w:rPr>
+        <w:t>1</w:t>
+      </w:r>
+      <w:r>
+        <w:rPr>
+          <w:rFonts w:ascii="Arial" w:hAnsi="Arial" w:cs="Arial"/>
+          <w:color w:val="0070C0"/>
+          <w:sz w:val="22"/>
+          <w:szCs w:val="22"/>
+        </w:rPr>
+        <w:t>]</w:t>
+      </w:r>
+      <w:r>
+        <w:rPr>
+          <w:rFonts w:ascii="Arial" w:hAnsi="Arial" w:cs="Arial"/>
+          <w:color w:val="0070C0"/>
+          <w:sz w:val="22"/>
+          <w:szCs w:val="22"/>
+        </w:rPr>
+        <w:tab/>
+      </w:r>
+      <w:r>
+        <w:rPr>
+          <w:rFonts w:ascii="Arial" w:hAnsi="Arial" w:cs="Arial"/>
+          <w:color w:val="0070C0"/>
+          <w:sz w:val="22"/>
+          <w:szCs w:val="22"/>
+        </w:rPr>
+        <w:t>AVCMDS (Supplier-1.1)</w:t>
+      </w:r>
+    </w:p>
+    <w:p>
+      <w:pPr>
+        <w:pStyle w:val="Compact"/>
+        <w:tabs>
+          <w:tab w:val="left" w:pos="1620"/>
+        </w:tabs>
+        <w:ind w:left="1620" w:hanging="1620"/>
+        <w:jc w:val="both"/>
+        <w:rPr>
+          <w:rFonts w:ascii="Arial" w:hAnsi="Arial" w:cs="Arial"/>
+          <w:color w:val="0070C0"/>
+          <w:sz w:val="22"/>
+          <w:szCs w:val="22"/>
+        </w:rPr>
+      </w:pPr>
+      <w:r>
+        <w:rPr>
+          <w:rFonts w:ascii="Arial" w:hAnsi="Arial" w:cs="Arial"/>
+          <w:color w:val="0070C0"/>
+          <w:sz w:val="22"/>
+          <w:szCs w:val="22"/>
+        </w:rPr>
+        <w:t>[</w:t>
+      </w:r>
+      <w:r>
+        <w:rPr>
+          <w:rFonts w:ascii="Arial" w:hAnsi="Arial" w:cs="Arial"/>
+          <w:color w:val="0070C0"/>
+          <w:sz w:val="22"/>
+          <w:szCs w:val="22"/>
+        </w:rPr>
+        <w:t>Supplier</w:t>
+      </w:r>
+      <w:r>
+        <w:rPr>
+          <w:rFonts w:ascii="Arial" w:hAnsi="Arial" w:cs="Arial"/>
+          <w:color w:val="0070C0"/>
+          <w:sz w:val="22"/>
+          <w:szCs w:val="22"/>
+        </w:rPr>
+        <w:t>-</w:t>
+      </w:r>
+      <w:r>
+        <w:rPr>
+          <w:rFonts w:ascii="Arial" w:hAnsi="Arial" w:cs="Arial"/>
+          <w:color w:val="0070C0"/>
+          <w:sz w:val="22"/>
+          <w:szCs w:val="22"/>
+        </w:rPr>
+        <w:t>2</w:t>
+      </w:r>
+      <w:r>
+        <w:rPr>
+          <w:rFonts w:ascii="Arial" w:hAnsi="Arial" w:cs="Arial"/>
+          <w:color w:val="0070C0"/>
+          <w:sz w:val="22"/>
+          <w:szCs w:val="22"/>
+        </w:rPr>
+        <w:t>]</w:t>
+      </w:r>
+      <w:r>
+        <w:rPr>
+          <w:rFonts w:ascii="Arial" w:hAnsi="Arial" w:cs="Arial"/>
+          <w:color w:val="0070C0"/>
+          <w:sz w:val="22"/>
+          <w:szCs w:val="22"/>
+        </w:rPr>
+        <w:tab/>
+      </w:r>
+      <w:r>
+        <w:rPr>
+          <w:rFonts w:ascii="Arial" w:hAnsi="Arial" w:cs="Arial"/>
+          <w:color w:val="0070C0"/>
+          <w:sz w:val="22"/>
+          <w:szCs w:val="22"/>
+        </w:rPr>
+        <w:t>Supplier Self-reported Maturity (Supplier-2.1)</w:t>
+      </w:r>
+    </w:p>
+    <w:p>
+      <w:pPr>
+        <w:pStyle w:val="Compact"/>
+        <w:tabs>
+          <w:tab w:val="left" w:pos="1620"/>
+        </w:tabs>
+        <w:ind w:left="1620" w:hanging="1620"/>
+        <w:jc w:val="both"/>
+        <w:rPr>
+          <w:rFonts w:ascii="Arial" w:hAnsi="Arial" w:cs="Arial"/>
+          <w:color w:val="0070C0"/>
+          <w:sz w:val="22"/>
+          <w:szCs w:val="22"/>
+        </w:rPr>
+      </w:pPr>
+      <w:r>
+        <w:rPr>
+          <w:rFonts w:ascii="Arial" w:hAnsi="Arial" w:cs="Arial"/>
+          <w:color w:val="0070C0"/>
+          <w:sz w:val="22"/>
+          <w:szCs w:val="22"/>
+        </w:rPr>
+        <w:t>[</w:t>
+      </w:r>
+      <w:r>
+        <w:rPr>
+          <w:rFonts w:ascii="Arial" w:hAnsi="Arial" w:cs="Arial"/>
+          <w:color w:val="0070C0"/>
+          <w:sz w:val="22"/>
+          <w:szCs w:val="22"/>
+        </w:rPr>
+        <w:t>Supplier</w:t>
+      </w:r>
+      <w:r>
+        <w:rPr>
+          <w:rFonts w:ascii="Arial" w:hAnsi="Arial" w:cs="Arial"/>
+          <w:color w:val="0070C0"/>
+          <w:sz w:val="22"/>
+          <w:szCs w:val="22"/>
+        </w:rPr>
+        <w:t>-</w:t>
+      </w:r>
+      <w:r>
+        <w:rPr>
+          <w:rFonts w:ascii="Arial" w:hAnsi="Arial" w:cs="Arial"/>
+          <w:color w:val="0070C0"/>
+          <w:sz w:val="22"/>
+          <w:szCs w:val="22"/>
+        </w:rPr>
+        <w:t>3</w:t>
+      </w:r>
+      <w:r>
+        <w:rPr>
+          <w:rFonts w:ascii="Arial" w:hAnsi="Arial" w:cs="Arial"/>
+          <w:color w:val="0070C0"/>
+          <w:sz w:val="22"/>
+          <w:szCs w:val="22"/>
+        </w:rPr>
+        <w:t>]</w:t>
+      </w:r>
+      <w:r>
+        <w:rPr>
+          <w:rFonts w:ascii="Arial" w:hAnsi="Arial" w:cs="Arial"/>
+          <w:color w:val="0070C0"/>
+          <w:sz w:val="22"/>
+          <w:szCs w:val="22"/>
+        </w:rPr>
+        <w:tab/>
+      </w:r>
+      <w:r>
+        <w:rPr>
+          <w:rFonts w:ascii="Arial" w:hAnsi="Arial" w:cs="Arial"/>
+          <w:color w:val="0070C0"/>
+          <w:sz w:val="22"/>
+          <w:szCs w:val="22"/>
+        </w:rPr>
+        <w:t>Cybersecurity Interface Agreement (Supplier-3.1)</w:t>
+      </w:r>
+    </w:p>
+    <w:p>
+      <w:pPr>
+        <w:spacing w:line="240" w:lineRule="auto"/>
+        <w:rPr>
+          <w:rFonts w:eastAsiaTheme="minorHAnsi"/>
+          <w:lang w:val="en-US"/>
+        </w:rPr>
+      </w:pPr>
+      <w:r>
         <w:br w:type="page"/>
       </w:r>
     </w:p>
@@ -4105,25 +4281,7 @@
           <w:lang w:val="en-US"/>
         </w:rPr>
         <w:lastRenderedPageBreak/>
-        <w:t>7.</w:t>
-      </w:r>
-      <w:r>
-        <w:rPr>
-          <w:lang w:val="en-US"/>
-        </w:rPr>
-        <w:t>3</w:t>
-      </w:r>
-      <w:r>
-        <w:rPr>
-          <w:lang w:val="en-US"/>
-        </w:rPr>
-        <w:t xml:space="preserve"> </w:t>
-      </w:r>
-      <w:r>
-        <w:rPr>
-          <w:lang w:val="en-US"/>
-        </w:rPr>
-        <w:t>Vehicle Types</w:t>
+        <w:t>7.3 Vehicle Types</w:t>
       </w:r>
     </w:p>
     <w:p>
@@ -4145,22 +4303,7 @@
         <w:tab/>
       </w:r>
       <w:r>
-        <w:t>R</w:t>
-      </w:r>
-      <w:r>
-        <w:t>equirement</w:t>
-      </w:r>
-      <w:r>
-        <w:t>s in this section</w:t>
-      </w:r>
-      <w:r>
-        <w:t xml:space="preserve"> </w:t>
-      </w:r>
-      <w:r>
-        <w:t>are</w:t>
-      </w:r>
-      <w:r>
-        <w:t xml:space="preserve"> addressed in organizational-level documentation.</w:t>
+        <w:t>Requirements in this section are addressed in organizational-level documentation.</w:t>
       </w:r>
     </w:p>
     <w:p>
@@ -4192,10 +4335,7 @@
         <w:t>AVCDL</w:t>
       </w:r>
       <w:r>
-        <w:t xml:space="preserve"> may be used to support these requirements, they are the responsibility of the manufacturer and not the supplier</w:t>
-      </w:r>
-      <w:r>
-        <w:t>.</w:t>
+        <w:t xml:space="preserve"> may be used to support these requirements, they are the responsibility of the manufacturer and not the supplier.</w:t>
       </w:r>
     </w:p>
     <w:p>
@@ -4203,13 +4343,7 @@
         <w:pStyle w:val="Heading2"/>
       </w:pPr>
       <w:r>
-        <w:t>7.</w:t>
-      </w:r>
-      <w:r>
-        <w:t>3</w:t>
-      </w:r>
-      <w:r>
-        <w:t xml:space="preserve">.1 </w:t>
+        <w:t xml:space="preserve">7.3.1 </w:t>
       </w:r>
       <w:r>
         <w:t>certificate of compliance</w:t>
@@ -4250,16 +4384,7 @@
         <w:pStyle w:val="Heading2"/>
       </w:pPr>
       <w:r>
-        <w:t>7.3.</w:t>
-      </w:r>
-      <w:r>
-        <w:t>2</w:t>
-      </w:r>
-      <w:r>
-        <w:t xml:space="preserve"> </w:t>
-      </w:r>
-      <w:r>
-        <w:t>management of type</w:t>
+        <w:t>7.3.2 management of type</w:t>
       </w:r>
     </w:p>
     <w:p>
@@ -4288,16 +4413,7 @@
         <w:pStyle w:val="Heading2"/>
       </w:pPr>
       <w:r>
-        <w:t>7.3.</w:t>
-      </w:r>
-      <w:r>
-        <w:t>3</w:t>
-      </w:r>
-      <w:r>
-        <w:t xml:space="preserve"> </w:t>
-      </w:r>
-      <w:r>
-        <w:t>critical element identification</w:t>
+        <w:t>7.3.3 critical element identification</w:t>
       </w:r>
     </w:p>
     <w:p>
@@ -4326,16 +4442,7 @@
         <w:pStyle w:val="Heading2"/>
       </w:pPr>
       <w:r>
-        <w:t>7.3.</w:t>
-      </w:r>
-      <w:r>
-        <w:t>4</w:t>
-      </w:r>
-      <w:r>
-        <w:t xml:space="preserve"> </w:t>
-      </w:r>
-      <w:r>
-        <w:t>type risk protection</w:t>
+        <w:t>7.3.4 type risk protection</w:t>
       </w:r>
     </w:p>
     <w:p>
@@ -4388,16 +4495,7 @@
       </w:pPr>
       <w:r>
         <w:lastRenderedPageBreak/>
-        <w:t>7.3.</w:t>
-      </w:r>
-      <w:r>
-        <w:t>5</w:t>
-      </w:r>
-      <w:r>
-        <w:t xml:space="preserve"> </w:t>
-      </w:r>
-      <w:r>
-        <w:t>type risk countermeasures</w:t>
+        <w:t>7.3.5 type risk countermeasures</w:t>
       </w:r>
     </w:p>
     <w:p>
@@ -4440,16 +4538,7 @@
         <w:pStyle w:val="Heading2"/>
       </w:pPr>
       <w:r>
-        <w:t>7.3.</w:t>
-      </w:r>
-      <w:r>
-        <w:t>6</w:t>
-      </w:r>
-      <w:r>
-        <w:t xml:space="preserve"> </w:t>
-      </w:r>
-      <w:r>
-        <w:t>sufficient testing</w:t>
+        <w:t>7.3.6 sufficient testing</w:t>
       </w:r>
     </w:p>
     <w:p>
@@ -4478,16 +4567,7 @@
         <w:pStyle w:val="Heading2"/>
       </w:pPr>
       <w:r>
-        <w:t>7.3.</w:t>
-      </w:r>
-      <w:r>
-        <w:t>7(a)</w:t>
-      </w:r>
-      <w:r>
-        <w:t xml:space="preserve"> </w:t>
-      </w:r>
-      <w:r>
-        <w:t>detect / prevent cyberattacks</w:t>
+        <w:t>7.3.7(a) detect / prevent cyberattacks</w:t>
       </w:r>
     </w:p>
     <w:p>
@@ -4516,16 +4596,7 @@
         <w:pStyle w:val="Heading2"/>
       </w:pPr>
       <w:r>
-        <w:t>7.3.</w:t>
-      </w:r>
-      <w:r>
-        <w:t>7(b)</w:t>
-      </w:r>
-      <w:r>
-        <w:t xml:space="preserve"> </w:t>
-      </w:r>
-      <w:r>
-        <w:t>vehicle cybersecurity monitoring</w:t>
+        <w:t>7.3.7(b) vehicle cybersecurity monitoring</w:t>
       </w:r>
     </w:p>
     <w:p>
@@ -4568,16 +4639,7 @@
         <w:pStyle w:val="Heading2"/>
       </w:pPr>
       <w:r>
-        <w:t>7.3</w:t>
-      </w:r>
-      <w:r>
-        <w:t>.7(c)</w:t>
-      </w:r>
-      <w:r>
-        <w:t xml:space="preserve"> </w:t>
-      </w:r>
-      <w:r>
-        <w:t>provide forensic capability</w:t>
+        <w:t>7.3.7(c) provide forensic capability</w:t>
       </w:r>
     </w:p>
     <w:p>
@@ -4606,16 +4668,7 @@
         <w:pStyle w:val="Heading2"/>
       </w:pPr>
       <w:r>
-        <w:t>7.3.</w:t>
-      </w:r>
-      <w:r>
-        <w:t>8</w:t>
-      </w:r>
-      <w:r>
-        <w:t xml:space="preserve"> </w:t>
-      </w:r>
-      <w:r>
-        <w:t>use standard crypto modules</w:t>
+        <w:t>7.3.8 use standard crypto modules</w:t>
       </w:r>
     </w:p>
     <w:p>
@@ -4677,13 +4730,7 @@
         <w:rPr>
           <w:lang w:val="en-US"/>
         </w:rPr>
-        <w:t xml:space="preserve"> </w:t>
-      </w:r>
-      <w:r>
-        <w:rPr>
-          <w:lang w:val="en-US"/>
-        </w:rPr>
-        <w:t>Reporting</w:t>
+        <w:t xml:space="preserve"> Reporting</w:t>
       </w:r>
     </w:p>
     <w:p>
@@ -4754,16 +4801,7 @@
         <w:pStyle w:val="Heading2"/>
       </w:pPr>
       <w:r>
-        <w:t>7.4.</w:t>
-      </w:r>
-      <w:r>
-        <w:t>2</w:t>
-      </w:r>
-      <w:r>
-        <w:t xml:space="preserve"> </w:t>
-      </w:r>
-      <w:r>
-        <w:t>defect report</w:t>
+        <w:t>7.4.2 defect report</w:t>
       </w:r>
     </w:p>
     <w:p>
@@ -9416,6 +9454,7 @@
   <w:style w:type="character" w:default="1" w:styleId="DefaultParagraphFont">
     <w:name w:val="Default Paragraph Font"/>
     <w:uiPriority w:val="1"/>
+    <w:semiHidden/>
     <w:unhideWhenUsed/>
   </w:style>
   <w:style w:type="table" w:default="1" w:styleId="TableNormal">

</xml_diff>

<commit_message>
updated AVCDL Phase Requirement Product UNECE WP.29 R155 Work Product Fulfillment document to add an explanation of how the argument was constructed / cleaned up discussion of R155 mitigations
</commit_message>
<xml_diff>
--- a/source/reference_documents/certification_documents/AVCDL Phase Requirement Product UNECE WP.29 R155 Work Product Fulfillment/AVCDL Phase Requirement Product UNECE WP.29 R155 Work Product Fulfillment.docx
+++ b/source/reference_documents/certification_documents/AVCDL Phase Requirement Product UNECE WP.29 R155 Work Product Fulfillment/AVCDL Phase Requirement Product UNECE WP.29 R155 Work Product Fulfillment.docx
@@ -34,7 +34,7 @@
         <w:t xml:space="preserve">Version </w:t>
       </w:r>
       <w:r>
-        <w:t>4</w:t>
+        <w:t>5</w:t>
       </w:r>
     </w:p>
     <w:p>
@@ -51,7 +51,7 @@
         <w:rPr>
           <w:noProof/>
         </w:rPr>
-        <w:t>7/29/22 11:57 AM</w:t>
+        <w:t>8/25/22 2:22 PM</w:t>
       </w:r>
       <w:r>
         <w:fldChar w:fldCharType="end"/>
@@ -850,6 +850,579 @@
       <w:r>
         <w:t xml:space="preserve"> sheet.</w:t>
       </w:r>
+      <w:r>
+        <w:br w:type="page"/>
+      </w:r>
+    </w:p>
+    <w:p>
+      <w:pPr>
+        <w:pStyle w:val="Heading1"/>
+      </w:pPr>
+      <w:r>
+        <w:lastRenderedPageBreak/>
+        <w:t>Construction of Argument</w:t>
+      </w:r>
+    </w:p>
+    <w:p>
+      <w:pPr>
+        <w:spacing w:after="240"/>
+        <w:jc w:val="both"/>
+      </w:pPr>
+      <w:r>
+        <w:t>As noted in the previous section, t</w:t>
+      </w:r>
+      <w:r>
+        <w:t xml:space="preserve">his document uses the </w:t>
+      </w:r>
+      <w:r>
+        <w:rPr>
+          <w:b/>
+          <w:bCs/>
+        </w:rPr>
+        <w:t>R155</w:t>
+      </w:r>
+      <w:r>
+        <w:t xml:space="preserve"> interpretation document </w:t>
+      </w:r>
+      <w:r>
+        <w:rPr>
+          <w:b/>
+          <w:bCs/>
+        </w:rPr>
+        <w:t>Proposals for Interpretation Documents for UN Regulation No. 155 (Cyber security and cyber security management system)</w:t>
+      </w:r>
+      <w:r>
+        <w:t xml:space="preserve"> [</w:t>
+      </w:r>
+      <w:r>
+        <w:rPr>
+          <w:b/>
+          <w:bCs/>
+        </w:rPr>
+        <w:t>ECE/TRANS/WP.29/2021/59</w:t>
+      </w:r>
+      <w:r>
+        <w:t>], approved during the 183</w:t>
+      </w:r>
+      <w:r>
+        <w:rPr>
+          <w:vertAlign w:val="superscript"/>
+        </w:rPr>
+        <w:t>rd</w:t>
+      </w:r>
+      <w:r>
+        <w:t xml:space="preserve"> session (9-11 March 2021) as the basis for determining the </w:t>
+      </w:r>
+      <w:r>
+        <w:rPr>
+          <w:b/>
+          <w:bCs/>
+        </w:rPr>
+        <w:t>AVCDL</w:t>
+      </w:r>
+      <w:r>
+        <w:t xml:space="preserve"> material relevant to each </w:t>
+      </w:r>
+      <w:r>
+        <w:rPr>
+          <w:b/>
+          <w:bCs/>
+        </w:rPr>
+        <w:t>R155</w:t>
+      </w:r>
+      <w:r>
+        <w:t xml:space="preserve"> requirement.</w:t>
+      </w:r>
+    </w:p>
+    <w:p>
+      <w:pPr>
+        <w:spacing w:after="240"/>
+        <w:jc w:val="both"/>
+      </w:pPr>
+      <w:r>
+        <w:t>Also referenced above are t</w:t>
+      </w:r>
+      <w:r>
+        <w:t xml:space="preserve">he </w:t>
+      </w:r>
+      <w:r>
+        <w:rPr>
+          <w:b/>
+          <w:bCs/>
+        </w:rPr>
+        <w:t>AVCDL mapping</w:t>
+      </w:r>
+      <w:r>
+        <w:t xml:space="preserve"> spreadsheets</w:t>
+      </w:r>
+      <w:r>
+        <w:t>. The</w:t>
+      </w:r>
+      <w:r>
+        <w:t xml:space="preserve"> </w:t>
+      </w:r>
+      <w:r>
+        <w:t>purpose of the</w:t>
+      </w:r>
+      <w:r>
+        <w:t>se i</w:t>
+      </w:r>
+      <w:r>
+        <w:t xml:space="preserve">s </w:t>
+      </w:r>
+      <w:r>
+        <w:t xml:space="preserve">purely </w:t>
+      </w:r>
+      <w:r>
+        <w:t>reference (primarily for the creation of other materials).</w:t>
+      </w:r>
+    </w:p>
+    <w:p>
+      <w:pPr>
+        <w:spacing w:after="240"/>
+        <w:jc w:val="both"/>
+      </w:pPr>
+      <w:r>
+        <w:t xml:space="preserve">Since the </w:t>
+      </w:r>
+      <w:r>
+        <w:rPr>
+          <w:b/>
+          <w:bCs/>
+        </w:rPr>
+        <w:t>R1</w:t>
+      </w:r>
+      <w:r>
+        <w:rPr>
+          <w:b/>
+          <w:bCs/>
+        </w:rPr>
+        <w:t>55</w:t>
+      </w:r>
+      <w:r>
+        <w:t xml:space="preserve"> interpretation document is based on </w:t>
+      </w:r>
+      <w:r>
+        <w:t xml:space="preserve">references to </w:t>
+      </w:r>
+      <w:r>
+        <w:t xml:space="preserve">the </w:t>
+      </w:r>
+      <w:r>
+        <w:rPr>
+          <w:b/>
+          <w:bCs/>
+        </w:rPr>
+        <w:t>ISO/SAE 21</w:t>
+      </w:r>
+      <w:r>
+        <w:rPr>
+          <w:b/>
+          <w:bCs/>
+        </w:rPr>
+        <w:t>434</w:t>
+      </w:r>
+      <w:r>
+        <w:t xml:space="preserve"> </w:t>
+      </w:r>
+      <w:r>
+        <w:t>draft (</w:t>
+      </w:r>
+      <w:r>
+        <w:t>DIS</w:t>
+      </w:r>
+      <w:r>
+        <w:t>)</w:t>
+      </w:r>
+      <w:r>
+        <w:t xml:space="preserve"> and not the </w:t>
+      </w:r>
+      <w:r>
+        <w:t>final (</w:t>
+      </w:r>
+      <w:r>
+        <w:t>IS</w:t>
+      </w:r>
+      <w:r>
+        <w:t>) version</w:t>
+      </w:r>
+      <w:r>
+        <w:t xml:space="preserve">, </w:t>
+      </w:r>
+      <w:r>
+        <w:t>it is necessary to have</w:t>
+      </w:r>
+      <w:r>
+        <w:t xml:space="preserve"> references to both </w:t>
+      </w:r>
+      <w:r>
+        <w:t>in the mapping spreadsheet in order to be able</w:t>
+      </w:r>
+      <w:r>
+        <w:t xml:space="preserve"> to readily refer to the interpretation document in context (ref: </w:t>
+      </w:r>
+      <w:r>
+        <w:rPr>
+          <w:b/>
+          <w:bCs/>
+        </w:rPr>
+        <w:t>R155-AVCDL product (dual)</w:t>
+      </w:r>
+      <w:r>
+        <w:t xml:space="preserve">). This sheet addresses each expected </w:t>
+      </w:r>
+      <w:r>
+        <w:rPr>
+          <w:b/>
+          <w:bCs/>
+        </w:rPr>
+        <w:t>ISO/SAE 21</w:t>
+      </w:r>
+      <w:r>
+        <w:rPr>
+          <w:b/>
+          <w:bCs/>
+        </w:rPr>
+        <w:t>434</w:t>
+      </w:r>
+      <w:r>
+        <w:t xml:space="preserve"> </w:t>
+      </w:r>
+      <w:r>
+        <w:t>requirement. In this sheet the color coding is clearly reflective of the fact that these sections were taken from the existing mapping sheets (ref: </w:t>
+      </w:r>
+      <w:r>
+        <w:rPr>
+          <w:b/>
+          <w:bCs/>
+        </w:rPr>
+        <w:t>434 req-AVCDL product</w:t>
+      </w:r>
+      <w:r>
+        <w:t xml:space="preserve">). Since it is unnecessary to speak to the </w:t>
+      </w:r>
+      <w:r>
+        <w:rPr>
+          <w:b/>
+          <w:bCs/>
+        </w:rPr>
+        <w:t>ISO/SAE 21</w:t>
+      </w:r>
+      <w:r>
+        <w:rPr>
+          <w:b/>
+          <w:bCs/>
+        </w:rPr>
+        <w:t>434</w:t>
+      </w:r>
+      <w:r>
+        <w:t xml:space="preserve"> </w:t>
+      </w:r>
+      <w:r>
+        <w:t xml:space="preserve">DIS requirements once the appropriate </w:t>
+      </w:r>
+      <w:r>
+        <w:rPr>
+          <w:b/>
+          <w:bCs/>
+        </w:rPr>
+        <w:t>ISO/SAE 21</w:t>
+      </w:r>
+      <w:r>
+        <w:rPr>
+          <w:b/>
+          <w:bCs/>
+        </w:rPr>
+        <w:t>434</w:t>
+      </w:r>
+      <w:r>
+        <w:t xml:space="preserve"> </w:t>
+      </w:r>
+      <w:r>
+        <w:t xml:space="preserve">IS ones have been established, this sheet was simplified rolling up any duplicate </w:t>
+      </w:r>
+      <w:r>
+        <w:t>and/or</w:t>
+      </w:r>
+      <w:r>
+        <w:t xml:space="preserve"> eliminated information (ref: </w:t>
+      </w:r>
+      <w:r>
+        <w:rPr>
+          <w:b/>
+          <w:bCs/>
+        </w:rPr>
+        <w:t>R155-AVCD product (rollup)</w:t>
+      </w:r>
+      <w:r>
+        <w:t xml:space="preserve">). Further, since the inclusion of specific </w:t>
+      </w:r>
+      <w:r>
+        <w:rPr>
+          <w:b/>
+          <w:bCs/>
+        </w:rPr>
+        <w:t>ISO/SAE 21</w:t>
+      </w:r>
+      <w:r>
+        <w:rPr>
+          <w:b/>
+          <w:bCs/>
+        </w:rPr>
+        <w:t>434</w:t>
+      </w:r>
+      <w:r>
+        <w:t xml:space="preserve"> </w:t>
+      </w:r>
+      <w:r>
+        <w:t xml:space="preserve">requirements are not the goal but rather the </w:t>
+      </w:r>
+      <w:r>
+        <w:rPr>
+          <w:b/>
+          <w:bCs/>
+        </w:rPr>
+        <w:t>AVCDL</w:t>
+      </w:r>
+      <w:r>
+        <w:t xml:space="preserve"> products satisfying the </w:t>
+      </w:r>
+      <w:r>
+        <w:rPr>
+          <w:b/>
+          <w:bCs/>
+        </w:rPr>
+        <w:t>R155</w:t>
+      </w:r>
+      <w:r>
+        <w:t xml:space="preserve"> requirements, the rollup sheet was flattened to show only the </w:t>
+      </w:r>
+      <w:r>
+        <w:rPr>
+          <w:b/>
+          <w:bCs/>
+        </w:rPr>
+        <w:t>R155</w:t>
+      </w:r>
+      <w:r>
+        <w:t xml:space="preserve"> requirements (ref: </w:t>
+      </w:r>
+      <w:r>
+        <w:rPr>
+          <w:b/>
+          <w:bCs/>
+        </w:rPr>
+        <w:t>R155-AVCDL product (flat)</w:t>
+      </w:r>
+      <w:r>
+        <w:t xml:space="preserve">). This sheet shows only those elements of the </w:t>
+      </w:r>
+      <w:r>
+        <w:rPr>
+          <w:b/>
+          <w:bCs/>
+        </w:rPr>
+        <w:t>AVCDL</w:t>
+      </w:r>
+      <w:r>
+        <w:t xml:space="preserve"> expressly called for by the </w:t>
+      </w:r>
+      <w:r>
+        <w:rPr>
+          <w:b/>
+          <w:bCs/>
+        </w:rPr>
+        <w:t>R155</w:t>
+      </w:r>
+      <w:r>
+        <w:t xml:space="preserve"> requirements. Finally, material, which in my opinion support the </w:t>
+      </w:r>
+      <w:r>
+        <w:rPr>
+          <w:b/>
+          <w:bCs/>
+        </w:rPr>
+        <w:t>goals</w:t>
+      </w:r>
+      <w:r>
+        <w:t xml:space="preserve"> of the </w:t>
+      </w:r>
+      <w:r>
+        <w:rPr>
+          <w:b/>
+          <w:bCs/>
+        </w:rPr>
+        <w:t>R155</w:t>
+      </w:r>
+      <w:r>
+        <w:t xml:space="preserve"> </w:t>
+      </w:r>
+      <w:r>
+        <w:t>requirements but</w:t>
+      </w:r>
+      <w:r>
+        <w:t xml:space="preserve"> is </w:t>
+      </w:r>
+      <w:r>
+        <w:rPr>
+          <w:b/>
+          <w:bCs/>
+        </w:rPr>
+        <w:t>not required</w:t>
+      </w:r>
+      <w:r>
+        <w:t xml:space="preserve"> per </w:t>
+      </w:r>
+      <w:r>
+        <w:rPr>
+          <w:b/>
+          <w:bCs/>
+        </w:rPr>
+        <w:t>ISO/SAE 21</w:t>
+      </w:r>
+      <w:r>
+        <w:rPr>
+          <w:b/>
+          <w:bCs/>
+        </w:rPr>
+        <w:t>434</w:t>
+      </w:r>
+      <w:r>
+        <w:t xml:space="preserve"> </w:t>
+      </w:r>
+      <w:r>
+        <w:t>is shown (in blue) in a consolidated sheet (ref: </w:t>
+      </w:r>
+      <w:r>
+        <w:rPr>
+          <w:b/>
+          <w:bCs/>
+        </w:rPr>
+        <w:t>R155-AVCDL product (extra)</w:t>
+      </w:r>
+      <w:r>
+        <w:t>). It is from this sheet that the </w:t>
+      </w:r>
+      <w:r>
+        <w:rPr>
+          <w:b/>
+          <w:bCs/>
+        </w:rPr>
+        <w:t>AVCDL Phase Requirement Product UNECE WP.29 R155 Work Product Fulfillment</w:t>
+      </w:r>
+      <w:r>
+        <w:t> document is now based.</w:t>
+      </w:r>
+    </w:p>
+    <w:p>
+      <w:pPr>
+        <w:spacing w:after="240"/>
+        <w:jc w:val="both"/>
+      </w:pPr>
+      <w:r>
+        <w:t>The </w:t>
+      </w:r>
+      <w:r>
+        <w:rPr>
+          <w:b/>
+          <w:bCs/>
+        </w:rPr>
+        <w:t>AVCDL Phase Requirement Product UNECE WP.29 R155 Work Product Fulfillment</w:t>
+      </w:r>
+      <w:r>
+        <w:t> document is the focus for guiding the review, not the </w:t>
+      </w:r>
+      <w:r>
+        <w:rPr>
+          <w:b/>
+          <w:bCs/>
+        </w:rPr>
+        <w:t>AVCDL mapping</w:t>
+      </w:r>
+      <w:r>
+        <w:t> spreadsheet. The mapping spreadsheet is the mechanism for tracing the choices for item inclusion.</w:t>
+      </w:r>
+    </w:p>
+    <w:p>
+      <w:pPr>
+        <w:spacing w:after="240"/>
+        <w:jc w:val="both"/>
+      </w:pPr>
+      <w:r>
+        <w:t xml:space="preserve">The supplemental material (highlighted in blue) from the mapping spreadsheet is available, it is included following the discussion section of the </w:t>
+      </w:r>
+      <w:r>
+        <w:rPr>
+          <w:b/>
+          <w:bCs/>
+        </w:rPr>
+        <w:t>R155</w:t>
+      </w:r>
+      <w:r>
+        <w:t xml:space="preserve"> requirement being addressed.</w:t>
+      </w:r>
+    </w:p>
+    <w:p>
+      <w:pPr>
+        <w:spacing w:after="240"/>
+        <w:jc w:val="both"/>
+      </w:pPr>
+      <w:r>
+        <w:t xml:space="preserve">The </w:t>
+      </w:r>
+      <w:r>
+        <w:rPr>
+          <w:b/>
+          <w:bCs/>
+        </w:rPr>
+        <w:t>AVCDL</w:t>
+      </w:r>
+      <w:r>
+        <w:t xml:space="preserve"> primary document is expected to properly show the </w:t>
+      </w:r>
+      <w:r>
+        <w:rPr>
+          <w:b/>
+          <w:bCs/>
+        </w:rPr>
+        <w:t>R155</w:t>
+      </w:r>
+      <w:r>
+        <w:t xml:space="preserve"> requirements for which there are explicit requirements within </w:t>
+      </w:r>
+      <w:r>
+        <w:rPr>
+          <w:b/>
+          <w:bCs/>
+        </w:rPr>
+        <w:t>ISO/SAE 21</w:t>
+      </w:r>
+      <w:r>
+        <w:rPr>
+          <w:b/>
+          <w:bCs/>
+        </w:rPr>
+        <w:t>434</w:t>
+      </w:r>
+      <w:r>
+        <w:t xml:space="preserve"> (not the supplemental material).</w:t>
+      </w:r>
+    </w:p>
+    <w:p>
+      <w:pPr>
+        <w:spacing w:after="240"/>
+        <w:jc w:val="both"/>
+      </w:pPr>
+    </w:p>
+    <w:p>
+      <w:pPr>
+        <w:rPr>
+          <w:rFonts w:ascii="Arial" w:eastAsia="Arial" w:hAnsi="Arial" w:cs="Arial"/>
+          <w:sz w:val="40"/>
+          <w:szCs w:val="40"/>
+          <w:lang w:val="en"/>
+        </w:rPr>
+      </w:pPr>
       <w:r>
         <w:br w:type="page"/>
       </w:r>
@@ -1941,100 +2514,82 @@
         <w:t>R155</w:t>
       </w:r>
       <w:r>
+        <w:t xml:space="preserve"> requirements to the </w:t>
+      </w:r>
+      <w:r>
+        <w:rPr>
+          <w:b/>
+          <w:bCs/>
+        </w:rPr>
+        <w:t>AVCDL</w:t>
+      </w:r>
+      <w:r>
+        <w:t xml:space="preserve"> phase requirements can be found in the </w:t>
+      </w:r>
+      <w:r>
+        <w:rPr>
+          <w:b/>
+          <w:bCs/>
+        </w:rPr>
+        <w:t>AVCDL mappings</w:t>
+      </w:r>
+      <w:r>
+        <w:t xml:space="preserve"> spreadsheet, specifically in the </w:t>
+      </w:r>
+      <w:r>
+        <w:rPr>
+          <w:b/>
+          <w:bCs/>
+        </w:rPr>
+        <w:t>R155-AVCDL product (</w:t>
+      </w:r>
+      <w:r>
+        <w:rPr>
+          <w:b/>
+          <w:bCs/>
+        </w:rPr>
+        <w:t>flat</w:t>
+      </w:r>
+      <w:r>
+        <w:rPr>
+          <w:b/>
+          <w:bCs/>
+        </w:rPr>
+        <w:t>)</w:t>
+      </w:r>
+      <w:r>
+        <w:t xml:space="preserve"> and </w:t>
+      </w:r>
+      <w:r>
+        <w:rPr>
+          <w:b/>
+          <w:bCs/>
+        </w:rPr>
+        <w:t>R155-AVCDL product (</w:t>
+      </w:r>
+      <w:r>
+        <w:rPr>
+          <w:b/>
+          <w:bCs/>
+        </w:rPr>
+        <w:t>extra</w:t>
+      </w:r>
+      <w:r>
+        <w:rPr>
+          <w:b/>
+          <w:bCs/>
+        </w:rPr>
+        <w:t>)</w:t>
+      </w:r>
+      <w:r>
+        <w:rPr>
+          <w:b/>
+          <w:bCs/>
+        </w:rPr>
         <w:t xml:space="preserve"> </w:t>
       </w:r>
       <w:r>
-        <w:t xml:space="preserve">requirements to the </w:t>
-      </w:r>
-      <w:r>
-        <w:rPr>
-          <w:b/>
-          <w:bCs/>
-        </w:rPr>
-        <w:t>AVCDL</w:t>
-      </w:r>
-      <w:r>
-        <w:t xml:space="preserve"> phase requirements </w:t>
-      </w:r>
-      <w:r>
-        <w:t xml:space="preserve">can be found in the </w:t>
-      </w:r>
-      <w:r>
-        <w:rPr>
-          <w:b/>
-          <w:bCs/>
-        </w:rPr>
-        <w:t>AVCDL mappings</w:t>
-      </w:r>
-      <w:r>
-        <w:t xml:space="preserve"> spreadsheet, specifically in the </w:t>
-      </w:r>
-      <w:r>
-        <w:rPr>
-          <w:b/>
-          <w:bCs/>
-        </w:rPr>
-        <w:t>R155-AVCDL product (</w:t>
-      </w:r>
-      <w:r>
-        <w:rPr>
-          <w:b/>
-          <w:bCs/>
-        </w:rPr>
-        <w:t>flat</w:t>
-      </w:r>
-      <w:r>
-        <w:rPr>
-          <w:b/>
-          <w:bCs/>
-        </w:rPr>
-        <w:t>)</w:t>
-      </w:r>
-      <w:r>
-        <w:t xml:space="preserve"> </w:t>
-      </w:r>
-      <w:r>
-        <w:t>and</w:t>
-      </w:r>
-      <w:r>
-        <w:t xml:space="preserve"> </w:t>
-      </w:r>
-      <w:r>
-        <w:rPr>
-          <w:b/>
-          <w:bCs/>
-        </w:rPr>
-        <w:t>R155-AVCDL product (</w:t>
-      </w:r>
-      <w:r>
-        <w:rPr>
-          <w:b/>
-          <w:bCs/>
-        </w:rPr>
-        <w:t>extra</w:t>
-      </w:r>
-      <w:r>
-        <w:rPr>
-          <w:b/>
-          <w:bCs/>
-        </w:rPr>
-        <w:t>)</w:t>
-      </w:r>
-      <w:r>
-        <w:rPr>
-          <w:b/>
-          <w:bCs/>
-        </w:rPr>
-        <w:t xml:space="preserve"> </w:t>
-      </w:r>
-      <w:r>
-        <w:t>sheet</w:t>
-      </w:r>
-      <w:r>
-        <w:t>s</w:t>
-      </w:r>
-      <w:r>
-        <w:t>.</w:t>
+        <w:t>sheets.</w:t>
       </w:r>
       <w:r>
         <w:br w:type="page"/>
@@ -2326,7 +2881,17 @@
         <w:tab/>
       </w:r>
       <w:r>
-        <w:t>There are no ISO/SAE 21434 requirements which address this requirement.</w:t>
+        <w:t xml:space="preserve">There are no </w:t>
+      </w:r>
+      <w:r>
+        <w:rPr>
+          <w:b/>
+          <w:bCs/>
+        </w:rPr>
+        <w:t>ISO/SAE 21434</w:t>
+      </w:r>
+      <w:r>
+        <w:t xml:space="preserve"> requirements which address this requirement.</w:t>
       </w:r>
     </w:p>
     <w:p>
@@ -10514,7 +11079,13 @@
         <w:t>mitigations</w:t>
       </w:r>
       <w:r>
-        <w:t xml:space="preserve"> enumerated in R155 Annex 5, Part B and C</w:t>
+        <w:t xml:space="preserve"> enumerated in R155 Annex 5, Part</w:t>
+      </w:r>
+      <w:r>
+        <w:t>s</w:t>
+      </w:r>
+      <w:r>
+        <w:t xml:space="preserve"> B and C</w:t>
       </w:r>
       <w:r>
         <w:t>;</w:t>
@@ -10536,7 +11107,13 @@
         <w:t>AVCDL</w:t>
       </w:r>
       <w:r>
-        <w:t xml:space="preserve">. Mitigations M1 through M7 are either IT or OT in nature and therefore not within the scope of the </w:t>
+        <w:t>. Mitigations M1 through M</w:t>
+      </w:r>
+      <w:r>
+        <w:t>5</w:t>
+      </w:r>
+      <w:r>
+        <w:t xml:space="preserve"> are either IT or OT in nature and therefore not within the scope of the </w:t>
       </w:r>
       <w:r>
         <w:rPr>
@@ -10546,7 +11123,13 @@
         <w:t>AVCDL</w:t>
       </w:r>
       <w:r>
-        <w:t xml:space="preserve">. Mitigations M8 through M24 can be addressed within the scope of the </w:t>
+        <w:t>. Mitigations M</w:t>
+      </w:r>
+      <w:r>
+        <w:t>6</w:t>
+      </w:r>
+      <w:r>
+        <w:t xml:space="preserve"> through M24 can be addressed within the scope of the </w:t>
       </w:r>
       <w:r>
         <w:rPr>
@@ -11139,7 +11722,16 @@
         <w:jc w:val="both"/>
       </w:pPr>
       <w:r>
-        <w:t xml:space="preserve">The remainder of the mitigations are addressed either directly or through a combination of requirements from the global security requirements catalog. The </w:t>
+        <w:t>M</w:t>
+      </w:r>
+      <w:r>
+        <w:t xml:space="preserve">itigations </w:t>
+      </w:r>
+      <w:r>
+        <w:t xml:space="preserve">M10, M11, M12, M20, and M21 </w:t>
+      </w:r>
+      <w:r>
+        <w:t xml:space="preserve">are addressed either directly or through a combination of requirements from the global security requirements catalog. The </w:t>
       </w:r>
       <w:r>
         <w:rPr>
@@ -11732,24 +12324,14 @@
         <w:t>.</w:t>
       </w:r>
       <w:r>
-        <w:t xml:space="preserve"> </w:t>
-      </w:r>
-      <w:r>
-        <w:t xml:space="preserve">Additional material is covered in the </w:t>
-      </w:r>
-      <w:r>
-        <w:rPr>
-          <w:b/>
-          <w:bCs/>
-        </w:rPr>
-        <w:t xml:space="preserve">Understanding </w:t>
-      </w:r>
-      <w:r>
-        <w:rPr>
-          <w:b/>
-          <w:bCs/>
-        </w:rPr>
-        <w:t>Verification and Validation</w:t>
+        <w:t xml:space="preserve"> Additional material is covered in the </w:t>
+      </w:r>
+      <w:r>
+        <w:rPr>
+          <w:b/>
+          <w:bCs/>
+        </w:rPr>
+        <w:t>Understanding Verification and Validation</w:t>
       </w:r>
       <w:r>
         <w:rPr>
@@ -11767,13 +12349,7 @@
         <w:spacing w:after="240"/>
       </w:pPr>
       <w:r>
-        <w:t xml:space="preserve">The following provide additional support </w:t>
-      </w:r>
-      <w:r>
-        <w:t>toward</w:t>
-      </w:r>
-      <w:r>
-        <w:t xml:space="preserve"> </w:t>
+        <w:t xml:space="preserve">The following provide additional support toward </w:t>
       </w:r>
       <w:r>
         <w:rPr>
@@ -12661,13 +13237,7 @@
         <w:t xml:space="preserve"> elaboration document.</w:t>
       </w:r>
       <w:r>
-        <w:t xml:space="preserve"> This elaboration document provides insight into the </w:t>
-      </w:r>
-      <w:r>
-        <w:t>interactions between</w:t>
-      </w:r>
-      <w:r>
-        <w:t xml:space="preserve"> the various processes involved in </w:t>
+        <w:t xml:space="preserve"> This elaboration document provides insight into the interactions between the various processes involved in </w:t>
       </w:r>
       <w:r>
         <w:rPr>
@@ -18277,7 +18847,7 @@
   <w:style w:type="paragraph" w:default="1" w:styleId="Normal">
     <w:name w:val="Normal"/>
     <w:qFormat/>
-    <w:rsid w:val="00E42E29"/>
+    <w:rsid w:val="00BF6BFA"/>
     <w:rPr>
       <w:rFonts w:ascii="Times New Roman" w:eastAsia="Times New Roman" w:hAnsi="Times New Roman" w:cs="Times New Roman"/>
     </w:rPr>
@@ -18488,7 +19058,6 @@
   <w:style w:type="character" w:default="1" w:styleId="DefaultParagraphFont">
     <w:name w:val="Default Paragraph Font"/>
     <w:uiPriority w:val="1"/>
-    <w:semiHidden/>
     <w:unhideWhenUsed/>
   </w:style>
   <w:style w:type="table" w:default="1" w:styleId="TableNormal">

</xml_diff>

<commit_message>
updated R155 fulfillment document to correct document's metadata / updated landing page readme (page count)
</commit_message>
<xml_diff>
--- a/source/reference_documents/certification_documents/AVCDL Phase Requirement Product UNECE WP.29 R155 Work Product Fulfillment/AVCDL Phase Requirement Product UNECE WP.29 R155 Work Product Fulfillment.docx
+++ b/source/reference_documents/certification_documents/AVCDL Phase Requirement Product UNECE WP.29 R155 Work Product Fulfillment/AVCDL Phase Requirement Product UNECE WP.29 R155 Work Product Fulfillment.docx
@@ -34,7 +34,7 @@
         <w:t xml:space="preserve">Version </w:t>
       </w:r>
       <w:r>
-        <w:t>8</w:t>
+        <w:t>9</w:t>
       </w:r>
     </w:p>
     <w:p>
@@ -51,7 +51,7 @@
         <w:rPr>
           <w:noProof/>
         </w:rPr>
-        <w:t>11/4/22 12:35 PM</w:t>
+        <w:t>2/13/23 7:06 AM</w:t>
       </w:r>
       <w:r>
         <w:fldChar w:fldCharType="end"/>
@@ -3449,10 +3449,7 @@
         <w:jc w:val="both"/>
       </w:pPr>
       <w:r>
-        <w:t>It is understood that the cybersecurity of the vehicle extends beyond any single organization within the totality of the supply chain. The</w:t>
-      </w:r>
-      <w:r>
-        <w:t xml:space="preserve"> </w:t>
+        <w:t xml:space="preserve">It is understood that the cybersecurity of the vehicle extends beyond any single organization within the totality of the supply chain. The </w:t>
       </w:r>
       <w:r>
         <w:rPr>
@@ -3462,13 +3459,7 @@
         <w:t>AVCDL</w:t>
       </w:r>
       <w:r>
-        <w:t xml:space="preserve"> </w:t>
-      </w:r>
-      <w:r>
-        <w:t>specifically addresses the supply chain and how it is considered within the overall cybersecurity development lifecycle</w:t>
-      </w:r>
-      <w:r>
-        <w:t xml:space="preserve">. </w:t>
+        <w:t xml:space="preserve"> specifically addresses the supply chain and how it is considered within the overall cybersecurity development lifecycle. </w:t>
       </w:r>
       <w:r>
         <w:t>The following AVCDL documents address the supply chain</w:t>
@@ -3584,10 +3575,7 @@
         <w:t>R155</w:t>
       </w:r>
       <w:r>
-        <w:t xml:space="preserve"> has specific supply chain requirements which appear later in this document</w:t>
-      </w:r>
-      <w:r>
-        <w:t>.</w:t>
+        <w:t xml:space="preserve"> has specific supply chain requirements which appear later in this document.</w:t>
       </w:r>
       <w:r>
         <w:br w:type="page"/>
@@ -3646,25 +3634,7 @@
           <w:color w:val="4F6228" w:themeColor="accent3" w:themeShade="80"/>
           <w:highlight w:val="yellow"/>
         </w:rPr>
-        <w:t xml:space="preserve">[7 </w:t>
-      </w:r>
-      <w:r>
-        <w:rPr>
-          <w:i/>
-          <w:iCs/>
-          <w:color w:val="4F6228" w:themeColor="accent3" w:themeShade="80"/>
-          <w:highlight w:val="yellow"/>
-        </w:rPr>
-        <w:t>"Distributed cybersecurity activities"</w:t>
-      </w:r>
-      <w:r>
-        <w:rPr>
-          <w:i/>
-          <w:iCs/>
-          <w:color w:val="4F6228" w:themeColor="accent3" w:themeShade="80"/>
-          <w:highlight w:val="yellow"/>
-        </w:rPr>
-        <w:t>,]</w:t>
+        <w:t>[7 "Distributed cybersecurity activities",]</w:t>
       </w:r>
       <w:r>
         <w:rPr>
@@ -3721,10 +3691,7 @@
         <w:t>highlighted text</w:t>
       </w:r>
       <w:r>
-        <w:t xml:space="preserve"> is a proposed addition for revision 2 of the R155 interpretation document</w:t>
-      </w:r>
-      <w:r>
-        <w:t>.</w:t>
+        <w:t xml:space="preserve"> is a proposed addition for revision 2 of the R155 interpretation document.</w:t>
       </w:r>
     </w:p>
     <w:p>
@@ -6266,19 +6233,7 @@
         <w:t>.</w:t>
       </w:r>
       <w:r>
-        <w:t xml:space="preserve"> Specific R155 </w:t>
-      </w:r>
-      <w:r>
-        <w:t>attacks</w:t>
-      </w:r>
-      <w:r>
-        <w:t xml:space="preserve"> (annex 5, part </w:t>
-      </w:r>
-      <w:r>
-        <w:t>A</w:t>
-      </w:r>
-      <w:r>
-        <w:t xml:space="preserve">) are discussed in section </w:t>
+        <w:t xml:space="preserve"> Specific R155 attacks (annex 5, part A) are discussed in section </w:t>
       </w:r>
       <w:hyperlink w:anchor="_Part_A" w:history="1">
         <w:r>
@@ -6291,13 +6246,7 @@
           <w:rPr>
             <w:rStyle w:val="Hyperlink"/>
           </w:rPr>
-          <w:t>5 Part</w:t>
-        </w:r>
-        <w:r>
-          <w:rPr>
-            <w:rStyle w:val="Hyperlink"/>
-          </w:rPr>
-          <w:t xml:space="preserve"> A</w:t>
+          <w:t>5 Part A</w:t>
         </w:r>
       </w:hyperlink>
       <w:r>
@@ -6494,13 +6443,7 @@
         <w:t>AVCDL</w:t>
       </w:r>
       <w:r>
-        <w:t xml:space="preserve"> </w:t>
-      </w:r>
-      <w:r>
-        <w:t>is intended to be applied in order to ensure that changes in the product’s cybersecurity posture are properly tracked</w:t>
-      </w:r>
-      <w:r>
-        <w:t>.</w:t>
+        <w:t xml:space="preserve"> is intended to be applied in order to ensure that changes in the product’s cybersecurity posture are properly tracked.</w:t>
       </w:r>
       <w:r>
         <w:br w:type="page"/>
@@ -7061,10 +7004,7 @@
         <w:t>.</w:t>
       </w:r>
       <w:r>
-        <w:t xml:space="preserve"> </w:t>
-      </w:r>
-      <w:r>
-        <w:t xml:space="preserve">Specific R155 mitigations (annex 5, parts B and C) are discussed in section </w:t>
+        <w:t xml:space="preserve"> Specific R155 mitigations (annex 5, parts B and C) are discussed in section </w:t>
       </w:r>
       <w:hyperlink w:anchor="_Parts_B_and" w:history="1">
         <w:r>
@@ -7566,10 +7506,7 @@
         <w:jc w:val="both"/>
       </w:pPr>
       <w:r>
-        <w:t>The</w:t>
-      </w:r>
-      <w:r>
-        <w:t xml:space="preserve"> </w:t>
+        <w:t xml:space="preserve">The </w:t>
       </w:r>
       <w:r>
         <w:rPr>
@@ -7579,13 +7516,7 @@
         <w:t>AVCDL</w:t>
       </w:r>
       <w:r>
-        <w:t xml:space="preserve"> </w:t>
-      </w:r>
-      <w:r>
-        <w:t>provided for pre-manufacturing check to establish that all cybersecurity requirements, controls, and activities have been successfully implemented and completed</w:t>
-      </w:r>
-      <w:r>
-        <w:t>:</w:t>
+        <w:t xml:space="preserve"> provided for pre-manufacturing check to establish that all cybersecurity requirements, controls, and activities have been successfully implemented and completed:</w:t>
       </w:r>
     </w:p>
     <w:p>
@@ -7598,73 +7529,14 @@
         <w:rPr>
           <w:color w:val="0070C0"/>
         </w:rPr>
-        <w:t>[</w:t>
-      </w:r>
-      <w:r>
-        <w:rPr>
-          <w:color w:val="0070C0"/>
-        </w:rPr>
-        <w:t>Release</w:t>
-      </w:r>
-      <w:r>
-        <w:rPr>
-          <w:color w:val="0070C0"/>
-        </w:rPr>
-        <w:t>-</w:t>
-      </w:r>
-      <w:r>
-        <w:rPr>
-          <w:color w:val="0070C0"/>
-        </w:rPr>
-        <w:t>1</w:t>
-      </w:r>
-      <w:r>
-        <w:rPr>
-          <w:color w:val="0070C0"/>
-        </w:rPr>
-        <w:t>]</w:t>
+        <w:t>[Release-1]</w:t>
       </w:r>
       <w:r>
         <w:rPr>
           <w:color w:val="0070C0"/>
         </w:rPr>
         <w:tab/>
-      </w:r>
-      <w:r>
-        <w:rPr>
-          <w:color w:val="0070C0"/>
-        </w:rPr>
-        <w:t>Final Security Review Report</w:t>
-      </w:r>
-      <w:r>
-        <w:rPr>
-          <w:color w:val="0070C0"/>
-        </w:rPr>
-        <w:t xml:space="preserve"> (</w:t>
-      </w:r>
-      <w:r>
-        <w:rPr>
-          <w:color w:val="0070C0"/>
-        </w:rPr>
-        <w:t>Release</w:t>
-      </w:r>
-      <w:r>
-        <w:rPr>
-          <w:color w:val="0070C0"/>
-        </w:rPr>
-        <w:t>-</w:t>
-      </w:r>
-      <w:r>
-        <w:rPr>
-          <w:color w:val="0070C0"/>
-        </w:rPr>
-        <w:t>1</w:t>
-      </w:r>
-      <w:r>
-        <w:rPr>
-          <w:color w:val="0070C0"/>
-        </w:rPr>
-        <w:t>.1)</w:t>
+        <w:t>Final Security Review Report (Release-1.1)</w:t>
       </w:r>
     </w:p>
     <w:p>
@@ -7677,73 +7549,14 @@
         <w:rPr>
           <w:color w:val="0070C0"/>
         </w:rPr>
-        <w:t>[</w:t>
-      </w:r>
-      <w:r>
-        <w:rPr>
-          <w:color w:val="0070C0"/>
-        </w:rPr>
-        <w:t>Release</w:t>
-      </w:r>
-      <w:r>
-        <w:rPr>
-          <w:color w:val="0070C0"/>
-        </w:rPr>
-        <w:t>-</w:t>
-      </w:r>
-      <w:r>
-        <w:rPr>
-          <w:color w:val="0070C0"/>
-        </w:rPr>
-        <w:t>3</w:t>
-      </w:r>
-      <w:r>
-        <w:rPr>
-          <w:color w:val="0070C0"/>
-        </w:rPr>
-        <w:t>]</w:t>
+        <w:t>[Release-3]</w:t>
       </w:r>
       <w:r>
         <w:rPr>
           <w:color w:val="0070C0"/>
         </w:rPr>
         <w:tab/>
-      </w:r>
-      <w:r>
-        <w:rPr>
-          <w:color w:val="0070C0"/>
-        </w:rPr>
-        <w:t>Release Phase Gate</w:t>
-      </w:r>
-      <w:r>
-        <w:rPr>
-          <w:color w:val="0070C0"/>
-        </w:rPr>
-        <w:t xml:space="preserve"> (</w:t>
-      </w:r>
-      <w:r>
-        <w:rPr>
-          <w:color w:val="0070C0"/>
-        </w:rPr>
-        <w:t>Release</w:t>
-      </w:r>
-      <w:r>
-        <w:rPr>
-          <w:color w:val="0070C0"/>
-        </w:rPr>
-        <w:t>-</w:t>
-      </w:r>
-      <w:r>
-        <w:rPr>
-          <w:color w:val="0070C0"/>
-        </w:rPr>
-        <w:t>3</w:t>
-      </w:r>
-      <w:r>
-        <w:rPr>
-          <w:color w:val="0070C0"/>
-        </w:rPr>
-        <w:t>.1)</w:t>
+        <w:t>Release Phase Gate (Release-3.1)</w:t>
       </w:r>
     </w:p>
     <w:p>
@@ -8527,19 +8340,7 @@
         <w:tab/>
       </w:r>
       <w:r>
-        <w:t xml:space="preserve">The </w:t>
-      </w:r>
-      <w:r>
-        <w:t xml:space="preserve">mechanism and </w:t>
-      </w:r>
-      <w:r>
-        <w:t>timeliness aspect</w:t>
-      </w:r>
-      <w:r>
-        <w:t>s</w:t>
-      </w:r>
-      <w:r>
-        <w:t xml:space="preserve"> of this requirement is addressed in manufacturer’s organizational-level documentation.</w:t>
+        <w:t>The mechanism and timeliness aspects of this requirement is addressed in manufacturer’s organizational-level documentation.</w:t>
       </w:r>
     </w:p>
     <w:p>
@@ -9845,16 +9646,7 @@
         <w:jc w:val="both"/>
       </w:pPr>
       <w:r>
-        <w:t xml:space="preserve">It is important to </w:t>
-      </w:r>
-      <w:r>
-        <w:t>recognize that privacy matters are outside the cybersecurity domain</w:t>
-      </w:r>
-      <w:r>
-        <w:t>.</w:t>
-      </w:r>
-      <w:r>
-        <w:t xml:space="preserve"> These issues are the responsibility of the organization’s privacy group. It is their responsibility to establish and enforce the activities and controls as required by various regulatory jurisdictions.</w:t>
+        <w:t>It is important to recognize that privacy matters are outside the cybersecurity domain. These issues are the responsibility of the organization’s privacy group. It is their responsibility to establish and enforce the activities and controls as required by various regulatory jurisdictions.</w:t>
       </w:r>
     </w:p>
     <w:p>
@@ -11439,19 +11231,7 @@
           <w:rPr>
             <w:rStyle w:val="Hyperlink"/>
           </w:rPr>
-          <w:t>Notes Regarding R155 Ann</w:t>
-        </w:r>
-        <w:r>
-          <w:rPr>
-            <w:rStyle w:val="Hyperlink"/>
-          </w:rPr>
-          <w:t>e</w:t>
-        </w:r>
-        <w:r>
-          <w:rPr>
-            <w:rStyle w:val="Hyperlink"/>
-          </w:rPr>
-          <w:t xml:space="preserve">x </w:t>
+          <w:t xml:space="preserve">Notes Regarding R155 Annex </w:t>
         </w:r>
         <w:r>
           <w:rPr>
@@ -15348,7 +15128,6 @@
         <w:pStyle w:val="Heading4"/>
       </w:pPr>
       <w:r>
-        <w:lastRenderedPageBreak/>
         <w:t>Discussion</w:t>
       </w:r>
     </w:p>
@@ -15402,12 +15181,7 @@
       </w:r>
       <w:r>
         <w:tab/>
-      </w:r>
-      <w:r>
-        <w:t>W</w:t>
-      </w:r>
-      <w:r>
-        <w:t>ell-formed packets should be using sequence numbers per best practices.</w:t>
+        <w:t>Well-formed packets should be using sequence numbers per best practices.</w:t>
       </w:r>
     </w:p>
     <w:p>
@@ -15424,7 +15198,6 @@
         <w:pStyle w:val="Heading3"/>
       </w:pPr>
       <w:r>
-        <w:lastRenderedPageBreak/>
         <w:t xml:space="preserve">Attack </w:t>
       </w:r>
       <w:r>
@@ -15766,7 +15539,6 @@
         <w:pStyle w:val="Heading4"/>
       </w:pPr>
       <w:r>
-        <w:lastRenderedPageBreak/>
         <w:t>Discussion</w:t>
       </w:r>
     </w:p>
@@ -15831,7 +15603,6 @@
         <w:pStyle w:val="Heading3"/>
       </w:pPr>
       <w:r>
-        <w:lastRenderedPageBreak/>
         <w:t xml:space="preserve">Attack </w:t>
       </w:r>
       <w:r>
@@ -15879,23 +15650,7 @@
           <w:iCs/>
           <w:color w:val="4F6228" w:themeColor="accent3" w:themeShade="80"/>
         </w:rPr>
-        <w:t xml:space="preserve">An attacker can conduct a </w:t>
-      </w:r>
-      <w:r>
-        <w:rPr>
-          <w:i/>
-          <w:iCs/>
-          <w:color w:val="4F6228" w:themeColor="accent3" w:themeShade="80"/>
-        </w:rPr>
-        <w:t>denial-of-service</w:t>
-      </w:r>
-      <w:r>
-        <w:rPr>
-          <w:i/>
-          <w:iCs/>
-          <w:color w:val="4F6228" w:themeColor="accent3" w:themeShade="80"/>
-        </w:rPr>
-        <w:t xml:space="preserve"> attack via a communication channel by sending a large volume of garbage data to the vehicle information system so that vehicle functions are mostly disrupted. On the other hand, in the cases of platooning or vehicle-to-vehicle communication, the attacker could prevent necessary data from being sent to the other vehicles in the group so that other vehicles lose control because of lack of data from the other vehicles. This is called a "black hole attack".</w:t>
+        <w:t>An attacker can conduct a denial-of-service attack via a communication channel by sending a large volume of garbage data to the vehicle information system so that vehicle functions are mostly disrupted. On the other hand, in the cases of platooning or vehicle-to-vehicle communication, the attacker could prevent necessary data from being sent to the other vehicles in the group so that other vehicles lose control because of lack of data from the other vehicles. This is called a "black hole attack".</w:t>
       </w:r>
     </w:p>
     <w:p>
@@ -16173,7 +15928,6 @@
         <w:pStyle w:val="Heading4"/>
       </w:pPr>
       <w:r>
-        <w:lastRenderedPageBreak/>
         <w:t>Discussion</w:t>
       </w:r>
     </w:p>
@@ -16244,7 +15998,6 @@
         <w:pStyle w:val="Heading3"/>
       </w:pPr>
       <w:r>
-        <w:lastRenderedPageBreak/>
         <w:t xml:space="preserve">Attack </w:t>
       </w:r>
       <w:r>
@@ -16616,7 +16369,6 @@
         <w:pStyle w:val="Heading4"/>
       </w:pPr>
       <w:r>
-        <w:lastRenderedPageBreak/>
         <w:t>Discussion</w:t>
       </w:r>
     </w:p>
@@ -16687,13 +16439,7 @@
       </w:r>
       <w:r>
         <w:tab/>
-        <w:t xml:space="preserve">These requirements are applied independently and depend upon the context of the </w:t>
-      </w:r>
-      <w:r>
-        <w:t>asset in question</w:t>
-      </w:r>
-      <w:r>
-        <w:t>.</w:t>
+        <w:t>These requirements are applied independently and depend upon the context of the asset in question.</w:t>
       </w:r>
     </w:p>
     <w:p>
@@ -16717,7 +16463,6 @@
         <w:pStyle w:val="Heading3"/>
       </w:pPr>
       <w:r>
-        <w:lastRenderedPageBreak/>
         <w:t xml:space="preserve">Attack </w:t>
       </w:r>
       <w:r>
@@ -17004,7 +16749,6 @@
         <w:pStyle w:val="Heading3"/>
       </w:pPr>
       <w:r>
-        <w:lastRenderedPageBreak/>
         <w:t xml:space="preserve">Attack </w:t>
       </w:r>
       <w:r>
@@ -17275,7 +17019,6 @@
         <w:pStyle w:val="Heading3"/>
       </w:pPr>
       <w:r>
-        <w:lastRenderedPageBreak/>
         <w:t xml:space="preserve">Attack </w:t>
       </w:r>
       <w:r>
@@ -17559,7 +17302,6 @@
         <w:pStyle w:val="Heading3"/>
       </w:pPr>
       <w:r>
-        <w:lastRenderedPageBreak/>
         <w:t xml:space="preserve">Attack </w:t>
       </w:r>
       <w:r>
@@ -17772,7 +17514,6 @@
         <w:pStyle w:val="Heading3"/>
       </w:pPr>
       <w:r>
-        <w:lastRenderedPageBreak/>
         <w:t xml:space="preserve">Attack </w:t>
       </w:r>
       <w:r>
@@ -17847,25 +17588,7 @@
           <w:iCs/>
           <w:color w:val="4F6228" w:themeColor="accent3" w:themeShade="80"/>
         </w:rPr>
-        <w:t>manipulation of functions designed to remotely operate systems: remote key, immobilizer, and</w:t>
-      </w:r>
-      <w:r>
-        <w:rPr>
-          <w:rFonts w:ascii="Times New Roman" w:hAnsi="Times New Roman" w:cs="Times New Roman"/>
-          <w:i/>
-          <w:iCs/>
-          <w:color w:val="4F6228" w:themeColor="accent3" w:themeShade="80"/>
-        </w:rPr>
-        <w:t xml:space="preserve"> </w:t>
-      </w:r>
-      <w:r>
-        <w:rPr>
-          <w:rFonts w:ascii="Times New Roman" w:hAnsi="Times New Roman" w:cs="Times New Roman"/>
-          <w:i/>
-          <w:iCs/>
-          <w:color w:val="4F6228" w:themeColor="accent3" w:themeShade="80"/>
-        </w:rPr>
-        <w:t>charging pile;</w:t>
+        <w:t>manipulation of functions designed to remotely operate systems: remote key, immobilizer, and charging pile;</w:t>
       </w:r>
     </w:p>
     <w:p>
@@ -18119,7 +17842,6 @@
         <w:pStyle w:val="Heading3"/>
       </w:pPr>
       <w:r>
-        <w:lastRenderedPageBreak/>
         <w:t xml:space="preserve">Attack </w:t>
       </w:r>
       <w:r>
@@ -18179,39 +17901,7 @@
           <w:iCs/>
           <w:color w:val="4F6228" w:themeColor="accent3" w:themeShade="80"/>
         </w:rPr>
-        <w:t xml:space="preserve">An infotainment system in modern vehicles connected to the IVN may allow installation of </w:t>
-      </w:r>
-      <w:r>
-        <w:rPr>
-          <w:i/>
-          <w:iCs/>
-          <w:color w:val="4F6228" w:themeColor="accent3" w:themeShade="80"/>
-        </w:rPr>
-        <w:t>third-party</w:t>
-      </w:r>
-      <w:r>
-        <w:rPr>
-          <w:i/>
-          <w:iCs/>
-          <w:color w:val="4F6228" w:themeColor="accent3" w:themeShade="80"/>
-        </w:rPr>
-        <w:t xml:space="preserve"> applications. The </w:t>
-      </w:r>
-      <w:r>
-        <w:rPr>
-          <w:i/>
-          <w:iCs/>
-          <w:color w:val="4F6228" w:themeColor="accent3" w:themeShade="80"/>
-        </w:rPr>
-        <w:t>third-party</w:t>
-      </w:r>
-      <w:r>
-        <w:rPr>
-          <w:i/>
-          <w:iCs/>
-          <w:color w:val="4F6228" w:themeColor="accent3" w:themeShade="80"/>
-        </w:rPr>
-        <w:t xml:space="preserve"> applications can be corrupted or have poor software security and be used as methods to attack vehicle systems.</w:t>
+        <w:t>An infotainment system in modern vehicles connected to the IVN may allow installation of third-party applications. The third-party applications can be corrupted or have poor software security and be used as methods to attack vehicle systems.</w:t>
       </w:r>
     </w:p>
     <w:p>
@@ -18482,7 +18172,6 @@
         <w:pStyle w:val="Heading3"/>
       </w:pPr>
       <w:r>
-        <w:lastRenderedPageBreak/>
         <w:t xml:space="preserve">Attack </w:t>
       </w:r>
       <w:r>
@@ -18777,7 +18466,6 @@
         <w:pStyle w:val="Heading4"/>
       </w:pPr>
       <w:r>
-        <w:lastRenderedPageBreak/>
         <w:t>Discussion</w:t>
       </w:r>
     </w:p>
@@ -18867,7 +18555,6 @@
         <w:pStyle w:val="Heading3"/>
       </w:pPr>
       <w:r>
-        <w:lastRenderedPageBreak/>
         <w:t xml:space="preserve">Attack </w:t>
       </w:r>
       <w:r>
@@ -19161,7 +18848,6 @@
         <w:pStyle w:val="Heading4"/>
       </w:pPr>
       <w:r>
-        <w:lastRenderedPageBreak/>
         <w:t>Cybersecurity Requirements</w:t>
       </w:r>
     </w:p>
@@ -19400,13 +19086,7 @@
       </w:r>
       <w:r>
         <w:tab/>
-        <w:t xml:space="preserve">These requirements are applied independently and depend upon the context of the </w:t>
-      </w:r>
-      <w:r>
-        <w:t>asset under consideration</w:t>
-      </w:r>
-      <w:r>
-        <w:t>.</w:t>
+        <w:t>These requirements are applied independently and depend upon the context of the asset under consideration.</w:t>
       </w:r>
     </w:p>
     <w:p>
@@ -19428,7 +19108,6 @@
         <w:pStyle w:val="Heading3"/>
       </w:pPr>
       <w:r>
-        <w:lastRenderedPageBreak/>
         <w:t xml:space="preserve">Attack </w:t>
       </w:r>
       <w:r>
@@ -19831,7 +19510,6 @@
         <w:pStyle w:val="Heading4"/>
       </w:pPr>
       <w:r>
-        <w:lastRenderedPageBreak/>
         <w:t>Cybersecurity Requirements</w:t>
       </w:r>
     </w:p>
@@ -20180,13 +19858,7 @@
       </w:r>
       <w:r>
         <w:tab/>
-        <w:t xml:space="preserve">These requirements are applied independently and depend upon the context of the </w:t>
-      </w:r>
-      <w:r>
-        <w:t>asset under consideration</w:t>
-      </w:r>
-      <w:r>
-        <w:t>.</w:t>
+        <w:t>These requirements are applied independently and depend upon the context of the asset under consideration.</w:t>
       </w:r>
     </w:p>
     <w:p>
@@ -20208,7 +19880,6 @@
         <w:pStyle w:val="Heading3"/>
       </w:pPr>
       <w:r>
-        <w:lastRenderedPageBreak/>
         <w:t xml:space="preserve">Attack </w:t>
       </w:r>
       <w:r>
@@ -20452,7 +20123,6 @@
         <w:pStyle w:val="Heading4"/>
       </w:pPr>
       <w:r>
-        <w:lastRenderedPageBreak/>
         <w:t>Cybersecurity Requirements</w:t>
       </w:r>
     </w:p>
@@ -20793,7 +20463,6 @@
         <w:pStyle w:val="Heading3"/>
       </w:pPr>
       <w:r>
-        <w:lastRenderedPageBreak/>
         <w:t xml:space="preserve">Attack </w:t>
       </w:r>
       <w:r>
@@ -21140,7 +20809,6 @@
         <w:pStyle w:val="Heading4"/>
       </w:pPr>
       <w:r>
-        <w:lastRenderedPageBreak/>
         <w:t>Discussion</w:t>
       </w:r>
     </w:p>
@@ -21191,7 +20859,6 @@
         <w:pStyle w:val="Heading3"/>
       </w:pPr>
       <w:r>
-        <w:lastRenderedPageBreak/>
         <w:t xml:space="preserve">Attack </w:t>
       </w:r>
       <w:r>
@@ -21538,7 +21205,6 @@
         <w:pStyle w:val="Heading4"/>
       </w:pPr>
       <w:r>
-        <w:lastRenderedPageBreak/>
         <w:t>Discussion</w:t>
       </w:r>
     </w:p>
@@ -21589,7 +21255,6 @@
         <w:pStyle w:val="Heading3"/>
       </w:pPr>
       <w:r>
-        <w:lastRenderedPageBreak/>
         <w:t xml:space="preserve">Attack </w:t>
       </w:r>
       <w:r>
@@ -21809,37 +21474,7 @@
         <w:jc w:val="both"/>
       </w:pPr>
       <w:r>
-        <w:t xml:space="preserve">This is not an attack, but rather a possible outcome of an attack. The AVCDL global security requirements catalog specifies exact, constrained, and testable requirements based on the desire to ensure that </w:t>
-      </w:r>
-      <w:r>
-        <w:t>availability</w:t>
-      </w:r>
-      <w:r>
-        <w:t xml:space="preserve"> of </w:t>
-      </w:r>
-      <w:r>
-        <w:t>communications channel (the packets therein)</w:t>
-      </w:r>
-      <w:r>
-        <w:t xml:space="preserve"> is </w:t>
-      </w:r>
-      <w:r>
-        <w:t>maintained</w:t>
-      </w:r>
-      <w:r>
-        <w:t xml:space="preserve">. These considerations are generally applied at the </w:t>
-      </w:r>
-      <w:r>
-        <w:t>network and protocol</w:t>
-      </w:r>
-      <w:r>
-        <w:t xml:space="preserve"> layer</w:t>
-      </w:r>
-      <w:r>
-        <w:t>s</w:t>
-      </w:r>
-      <w:r>
-        <w:t>.</w:t>
+        <w:t>This is not an attack, but rather a possible outcome of an attack. The AVCDL global security requirements catalog specifies exact, constrained, and testable requirements based on the desire to ensure that availability of communications channel (the packets therein) is maintained. These considerations are generally applied at the network and protocol layers.</w:t>
       </w:r>
     </w:p>
     <w:p>
@@ -21858,24 +21493,7 @@
       </w:r>
       <w:r>
         <w:tab/>
-      </w:r>
-      <w:r>
-        <w:t>The application of this requirement presumes use of well-documented best practices</w:t>
-      </w:r>
-      <w:r>
-        <w:t xml:space="preserve"> and depend</w:t>
-      </w:r>
-      <w:r>
-        <w:t>s</w:t>
-      </w:r>
-      <w:r>
-        <w:t xml:space="preserve"> upon the context of the </w:t>
-      </w:r>
-      <w:r>
-        <w:t>communication</w:t>
-      </w:r>
-      <w:r>
-        <w:t>.</w:t>
+        <w:t>The application of this requirement presumes use of well-documented best practices and depends upon the context of the communication.</w:t>
       </w:r>
     </w:p>
     <w:p>
@@ -21897,7 +21515,6 @@
         <w:pStyle w:val="Heading3"/>
       </w:pPr>
       <w:r>
-        <w:lastRenderedPageBreak/>
         <w:t xml:space="preserve">Attack </w:t>
       </w:r>
       <w:r>
@@ -22208,7 +21825,6 @@
         <w:pStyle w:val="Heading3"/>
       </w:pPr>
       <w:r>
-        <w:lastRenderedPageBreak/>
         <w:t xml:space="preserve">Attack </w:t>
       </w:r>
       <w:r>
@@ -22477,7 +22093,6 @@
         <w:pStyle w:val="Heading4"/>
       </w:pPr>
       <w:r>
-        <w:lastRenderedPageBreak/>
         <w:t>Cybersecurity Requirements</w:t>
       </w:r>
     </w:p>
@@ -22689,43 +22304,7 @@
         <w:jc w:val="both"/>
       </w:pPr>
       <w:r>
-        <w:t>This is not an attack, but rather a</w:t>
-      </w:r>
-      <w:r>
-        <w:t>n observation</w:t>
-      </w:r>
-      <w:r>
-        <w:t xml:space="preserve">. The AVCDL global security requirements catalog specifies exact, constrained, and testable requirements based on the desire to ensure </w:t>
-      </w:r>
-      <w:r>
-        <w:t>the confidentiality,</w:t>
-      </w:r>
-      <w:r>
-        <w:t xml:space="preserve"> integrity</w:t>
-      </w:r>
-      <w:r>
-        <w:t>, and authenticity</w:t>
-      </w:r>
-      <w:r>
-        <w:t xml:space="preserve"> of </w:t>
-      </w:r>
-      <w:r>
-        <w:t>assets (executables, packets, memory, hardware)</w:t>
-      </w:r>
-      <w:r>
-        <w:t xml:space="preserve">. These considerations </w:t>
-      </w:r>
-      <w:r>
-        <w:t>may be</w:t>
-      </w:r>
-      <w:r>
-        <w:t xml:space="preserve"> applied at </w:t>
-      </w:r>
-      <w:r>
-        <w:t>every</w:t>
-      </w:r>
-      <w:r>
-        <w:t xml:space="preserve"> layer.</w:t>
+        <w:t>This is not an attack, but rather an observation. The AVCDL global security requirements catalog specifies exact, constrained, and testable requirements based on the desire to ensure the confidentiality, integrity, and authenticity of assets (executables, packets, memory, hardware). These considerations may be applied at every layer.</w:t>
       </w:r>
     </w:p>
     <w:p>
@@ -22763,12 +22342,7 @@
       </w:r>
       <w:r>
         <w:tab/>
-      </w:r>
-      <w:r>
-        <w:t>Many requirements presume implementation through the application of well-known best practices</w:t>
-      </w:r>
-      <w:r>
-        <w:t>.</w:t>
+        <w:t>Many requirements presume implementation through the application of well-known best practices.</w:t>
       </w:r>
     </w:p>
     <w:p>
@@ -22790,7 +22364,6 @@
         <w:pStyle w:val="Heading3"/>
       </w:pPr>
       <w:r>
-        <w:lastRenderedPageBreak/>
         <w:t xml:space="preserve">Attack </w:t>
       </w:r>
       <w:r>
@@ -22980,16 +22553,7 @@
         <w:t>scenario</w:t>
       </w:r>
       <w:r>
-        <w:t xml:space="preserve">. The AVCDL </w:t>
-      </w:r>
-      <w:r>
-        <w:t>specifies mechanisms for the assessment of supplier capabilities, establishment of cybersecurity activities, and assignment of responsibilities</w:t>
-      </w:r>
-      <w:r>
-        <w:t>.</w:t>
-      </w:r>
-      <w:r>
-        <w:t xml:space="preserve"> It is presumed that cybersecurity must be established and maintained throughout the supply chain.</w:t>
+        <w:t>. The AVCDL specifies mechanisms for the assessment of supplier capabilities, establishment of cybersecurity activities, and assignment of responsibilities. It is presumed that cybersecurity must be established and maintained throughout the supply chain.</w:t>
       </w:r>
     </w:p>
     <w:p>
@@ -23011,7 +22575,6 @@
         <w:pStyle w:val="Heading3"/>
       </w:pPr>
       <w:r>
-        <w:lastRenderedPageBreak/>
         <w:t xml:space="preserve">Attack </w:t>
       </w:r>
       <w:r>
@@ -23201,10 +22764,7 @@
         <w:t>hypothetical generalization</w:t>
       </w:r>
       <w:r>
-        <w:t xml:space="preserve">. The AVCDL specifies </w:t>
-      </w:r>
-      <w:r>
-        <w:t>processes</w:t>
+        <w:t>. The AVCDL specifies processes</w:t>
       </w:r>
       <w:r>
         <w:t xml:space="preserve"> which support a standard ISO 15288 / ISO 12207 development process</w:t>
@@ -23240,7 +22800,6 @@
         <w:pStyle w:val="Heading3"/>
       </w:pPr>
       <w:r>
-        <w:lastRenderedPageBreak/>
         <w:t xml:space="preserve">Attack </w:t>
       </w:r>
       <w:r>
@@ -23461,7 +23020,6 @@
         <w:pStyle w:val="Heading3"/>
       </w:pPr>
       <w:r>
-        <w:lastRenderedPageBreak/>
         <w:t xml:space="preserve">Attack </w:t>
       </w:r>
       <w:r>
@@ -23757,7 +23315,6 @@
         <w:pStyle w:val="Heading3"/>
       </w:pPr>
       <w:r>
-        <w:lastRenderedPageBreak/>
         <w:t xml:space="preserve">Attack </w:t>
       </w:r>
       <w:r>
@@ -23942,16 +23499,7 @@
         <w:jc w:val="both"/>
       </w:pPr>
       <w:r>
-        <w:t xml:space="preserve">This is not an attack, but rather a </w:t>
-      </w:r>
-      <w:r>
-        <w:t>scenario</w:t>
-      </w:r>
-      <w:r>
-        <w:t xml:space="preserve">. The AVCDL addresses this </w:t>
-      </w:r>
-      <w:r>
-        <w:t>via the</w:t>
+        <w:t>This is not an attack, but rather a scenario. The AVCDL addresses this via the</w:t>
       </w:r>
       <w:r>
         <w:t xml:space="preserve"> attack surface analysis process</w:t>
@@ -23976,12 +23524,7 @@
       </w:r>
       <w:r>
         <w:tab/>
-      </w:r>
-      <w:r>
-        <w:t>Any actual attack enabled by the introduction into or modification of system elements would be covered by mechanism addressing these attacks presented earlier in this section</w:t>
-      </w:r>
-      <w:r>
-        <w:t>.</w:t>
+        <w:t>Any actual attack enabled by the introduction into or modification of system elements would be covered by mechanism addressing these attacks presented earlier in this section.</w:t>
       </w:r>
     </w:p>
     <w:p>
@@ -24004,7 +23547,6 @@
       <w:bookmarkStart w:id="36" w:name="_Parts_B_and"/>
       <w:bookmarkEnd w:id="36"/>
       <w:r>
-        <w:lastRenderedPageBreak/>
         <w:t>Parts B and C</w:t>
       </w:r>
     </w:p>
@@ -29974,6 +29516,7 @@
   <w:style w:type="character" w:default="1" w:styleId="DefaultParagraphFont">
     <w:name w:val="Default Paragraph Font"/>
     <w:uiPriority w:val="1"/>
+    <w:semiHidden/>
     <w:unhideWhenUsed/>
   </w:style>
   <w:style w:type="table" w:default="1" w:styleId="TableNormal">

</xml_diff>

<commit_message>
updated AVCDL R155 fulfillment document per assessment body feedback
</commit_message>
<xml_diff>
--- a/source/reference_documents/certification_documents/AVCDL Phase Requirement Product UNECE WP.29 R155 Work Product Fulfillment/AVCDL Phase Requirement Product UNECE WP.29 R155 Work Product Fulfillment.docx
+++ b/source/reference_documents/certification_documents/AVCDL Phase Requirement Product UNECE WP.29 R155 Work Product Fulfillment/AVCDL Phase Requirement Product UNECE WP.29 R155 Work Product Fulfillment.docx
@@ -1,6 +1,6 @@
 
 <file path=word/document.xml><?xml version="1.0" encoding="utf-8"?>
-<w:document xmlns:wpc="http://schemas.microsoft.com/office/word/2010/wordprocessingCanvas" xmlns:cx="http://schemas.microsoft.com/office/drawing/2014/chartex" xmlns:cx1="http://schemas.microsoft.com/office/drawing/2015/9/8/chartex" xmlns:cx2="http://schemas.microsoft.com/office/drawing/2015/10/21/chartex" xmlns:cx3="http://schemas.microsoft.com/office/drawing/2016/5/9/chartex" xmlns:cx4="http://schemas.microsoft.com/office/drawing/2016/5/10/chartex" xmlns:cx5="http://schemas.microsoft.com/office/drawing/2016/5/11/chartex" xmlns:cx6="http://schemas.microsoft.com/office/drawing/2016/5/12/chartex" xmlns:cx7="http://schemas.microsoft.com/office/drawing/2016/5/13/chartex" xmlns:cx8="http://schemas.microsoft.com/office/drawing/2016/5/14/chartex" xmlns:mc="http://schemas.openxmlformats.org/markup-compatibility/2006" xmlns:aink="http://schemas.microsoft.com/office/drawing/2016/ink" xmlns:am3d="http://schemas.microsoft.com/office/drawing/2017/model3d" xmlns:o="urn:schemas-microsoft-com:office:office" xmlns:oel="http://schemas.microsoft.com/office/2019/extlst" xmlns:r="http://schemas.openxmlformats.org/officeDocument/2006/relationships" xmlns:m="http://schemas.openxmlformats.org/officeDocument/2006/math" xmlns:v="urn:schemas-microsoft-com:vml" xmlns:wp14="http://schemas.microsoft.com/office/word/2010/wordprocessingDrawing" xmlns:wp="http://schemas.openxmlformats.org/drawingml/2006/wordprocessingDrawing" xmlns:w10="urn:schemas-microsoft-com:office:word" xmlns:w="http://schemas.openxmlformats.org/wordprocessingml/2006/main" xmlns:w14="http://schemas.microsoft.com/office/word/2010/wordml" xmlns:w15="http://schemas.microsoft.com/office/word/2012/wordml" xmlns:w16cex="http://schemas.microsoft.com/office/word/2018/wordml/cex" xmlns:w16cid="http://schemas.microsoft.com/office/word/2016/wordml/cid" xmlns:w16="http://schemas.microsoft.com/office/word/2018/wordml" xmlns:w16sdtdh="http://schemas.microsoft.com/office/word/2020/wordml/sdtdatahash" xmlns:w16se="http://schemas.microsoft.com/office/word/2015/wordml/symex" xmlns:wpg="http://schemas.microsoft.com/office/word/2010/wordprocessingGroup" xmlns:wpi="http://schemas.microsoft.com/office/word/2010/wordprocessingInk" xmlns:wne="http://schemas.microsoft.com/office/word/2006/wordml" xmlns:wps="http://schemas.microsoft.com/office/word/2010/wordprocessingShape" mc:Ignorable="w14 w15 w16se w16cid w16 w16cex w16sdtdh wp14">
+<w:document xmlns:wpc="http://schemas.microsoft.com/office/word/2010/wordprocessingCanvas" xmlns:cx="http://schemas.microsoft.com/office/drawing/2014/chartex" xmlns:cx1="http://schemas.microsoft.com/office/drawing/2015/9/8/chartex" xmlns:cx2="http://schemas.microsoft.com/office/drawing/2015/10/21/chartex" xmlns:cx3="http://schemas.microsoft.com/office/drawing/2016/5/9/chartex" xmlns:cx4="http://schemas.microsoft.com/office/drawing/2016/5/10/chartex" xmlns:cx5="http://schemas.microsoft.com/office/drawing/2016/5/11/chartex" xmlns:cx6="http://schemas.microsoft.com/office/drawing/2016/5/12/chartex" xmlns:cx7="http://schemas.microsoft.com/office/drawing/2016/5/13/chartex" xmlns:cx8="http://schemas.microsoft.com/office/drawing/2016/5/14/chartex" xmlns:mc="http://schemas.openxmlformats.org/markup-compatibility/2006" xmlns:aink="http://schemas.microsoft.com/office/drawing/2016/ink" xmlns:am3d="http://schemas.microsoft.com/office/drawing/2017/model3d" xmlns:o="urn:schemas-microsoft-com:office:office" xmlns:oel="http://schemas.microsoft.com/office/2019/extlst" xmlns:r="http://schemas.openxmlformats.org/officeDocument/2006/relationships" xmlns:m="http://schemas.openxmlformats.org/officeDocument/2006/math" xmlns:v="urn:schemas-microsoft-com:vml" xmlns:wp14="http://schemas.microsoft.com/office/word/2010/wordprocessingDrawing" xmlns:wp="http://schemas.openxmlformats.org/drawingml/2006/wordprocessingDrawing" xmlns:w10="urn:schemas-microsoft-com:office:word" xmlns:w="http://schemas.openxmlformats.org/wordprocessingml/2006/main" xmlns:w14="http://schemas.microsoft.com/office/word/2010/wordml" xmlns:w15="http://schemas.microsoft.com/office/word/2012/wordml" xmlns:w16cex="http://schemas.microsoft.com/office/word/2018/wordml/cex" xmlns:w16cid="http://schemas.microsoft.com/office/word/2016/wordml/cid" xmlns:w16="http://schemas.microsoft.com/office/word/2018/wordml" xmlns:w16du="http://schemas.microsoft.com/office/word/2023/wordml/word16du" xmlns:w16sdtdh="http://schemas.microsoft.com/office/word/2020/wordml/sdtdatahash" xmlns:w16se="http://schemas.microsoft.com/office/word/2015/wordml/symex" xmlns:wpg="http://schemas.microsoft.com/office/word/2010/wordprocessingGroup" xmlns:wpi="http://schemas.microsoft.com/office/word/2010/wordprocessingInk" xmlns:wne="http://schemas.microsoft.com/office/word/2006/wordml" xmlns:wps="http://schemas.microsoft.com/office/word/2010/wordprocessingShape" mc:Ignorable="w14 w15 w16se w16cid w16 w16cex w16sdtdh wp14">
   <w:body>
     <w:p>
       <w:pPr>
@@ -37,7 +37,7 @@
         <w:t>1</w:t>
       </w:r>
       <w:r>
-        <w:t>1</w:t>
+        <w:t>2</w:t>
       </w:r>
     </w:p>
     <w:p>
@@ -54,7 +54,7 @@
         <w:rPr>
           <w:noProof/>
         </w:rPr>
-        <w:t>3/14/23 10:03 AM</w:t>
+        <w:t>5/16/23 7:24 AM</w:t>
       </w:r>
       <w:r>
         <w:fldChar w:fldCharType="end"/>
@@ -11395,24 +11395,14 @@
         <w:jc w:val="both"/>
       </w:pPr>
       <w:r>
-        <w:t xml:space="preserve">Additional material </w:t>
-      </w:r>
-      <w:r>
-        <w:t xml:space="preserve">is covered in the </w:t>
-      </w:r>
-      <w:r>
-        <w:rPr>
-          <w:b/>
-          <w:bCs/>
-        </w:rPr>
-        <w:t xml:space="preserve">Understanding </w:t>
-      </w:r>
-      <w:r>
-        <w:rPr>
-          <w:b/>
-          <w:bCs/>
-        </w:rPr>
-        <w:t>Service Level Agreements</w:t>
+        <w:t xml:space="preserve">Additional material is covered in the </w:t>
+      </w:r>
+      <w:r>
+        <w:rPr>
+          <w:b/>
+          <w:bCs/>
+        </w:rPr>
+        <w:t>Understanding Service Level Agreements</w:t>
       </w:r>
       <w:r>
         <w:rPr>
@@ -11422,10 +11412,7 @@
         <w:t xml:space="preserve"> in an AVCDL Context</w:t>
       </w:r>
       <w:r>
-        <w:t xml:space="preserve"> elaboration document</w:t>
-      </w:r>
-      <w:r>
-        <w:t>.</w:t>
+        <w:t xml:space="preserve"> elaboration document.</w:t>
       </w:r>
     </w:p>
     <w:p>
@@ -11954,13 +11941,7 @@
         <w:jc w:val="both"/>
       </w:pPr>
       <w:r>
-        <w:t xml:space="preserve">Additional material on the </w:t>
-      </w:r>
-      <w:r>
-        <w:t>extraordinary supplier considerations</w:t>
-      </w:r>
-      <w:r>
-        <w:t xml:space="preserve"> is provided in </w:t>
+        <w:t xml:space="preserve">Additional material on the extraordinary supplier considerations is provided in </w:t>
       </w:r>
       <w:r>
         <w:rPr>
@@ -11999,19 +11980,7 @@
         <w:jc w:val="both"/>
       </w:pPr>
       <w:r>
-        <w:t xml:space="preserve">Additional material on the </w:t>
-      </w:r>
-      <w:r>
-        <w:t>verification of</w:t>
-      </w:r>
-      <w:r>
-        <w:t xml:space="preserve"> supplier </w:t>
-      </w:r>
-      <w:r>
-        <w:t>conformance</w:t>
-      </w:r>
-      <w:r>
-        <w:t xml:space="preserve"> is provided in </w:t>
+        <w:t xml:space="preserve">Additional material on the verification of supplier conformance is provided in </w:t>
       </w:r>
       <w:r>
         <w:rPr>
@@ -14054,7 +14023,10 @@
       </w:pPr>
       <w:r>
         <w:lastRenderedPageBreak/>
-        <w:t>7.3.5 type risk countermeasures</w:t>
+        <w:t xml:space="preserve">7.3.5 </w:t>
+      </w:r>
+      <w:r>
+        <w:t>hosted environments</w:t>
       </w:r>
     </w:p>
     <w:p>
@@ -14118,83 +14090,127 @@
       <w:pPr>
         <w:spacing w:after="240"/>
         <w:jc w:val="both"/>
+      </w:pPr>
+      <w:r>
         <w:rPr>
           <w:i/>
           <w:iCs/>
           <w:color w:val="4F6228" w:themeColor="accent3" w:themeShade="80"/>
         </w:rPr>
-      </w:pPr>
+        <w:t>ISO/SAE 21434 describes steps to make conclusions for the architecture. “[WP-15-03] Threat scenarios” documents the potential threats to the storage and execution of aftermarket software, services, application or data. In “[WP-09-06] Cybersecurity concept” the appropriate and proportionate measures are being described</w:t>
+      </w:r>
       <w:r>
         <w:rPr>
           <w:i/>
           <w:iCs/>
           <w:color w:val="4F6228" w:themeColor="accent3" w:themeShade="80"/>
         </w:rPr>
-        <w:t>ISO/SAE 21434 describes steps to make conclusions for the architecture. “[WP-15-03] Threat scenarios” documents the potential threats to the storage and execution of aftermarket software, services, application or data. In “[WP-09-06] Cybersecurity concept” the appropriate and proportionate measures are being described</w:t>
-      </w:r>
-      <w:r>
+        <w:t>.</w:t>
+      </w:r>
+    </w:p>
+    <w:p>
+      <w:pPr>
+        <w:spacing w:after="240"/>
+        <w:jc w:val="both"/>
         <w:rPr>
           <w:i/>
           <w:iCs/>
           <w:color w:val="4F6228" w:themeColor="accent3" w:themeShade="80"/>
         </w:rPr>
+      </w:pPr>
+      <w:r>
+        <w:rPr>
+          <w:i/>
+          <w:iCs/>
+          <w:color w:val="4F6228" w:themeColor="accent3" w:themeShade="80"/>
+        </w:rPr>
+        <w:t>Annex 5 of the cyber security Regulation shall be referred to.</w:t>
+      </w:r>
+    </w:p>
+    <w:p>
+      <w:pPr>
+        <w:tabs>
+          <w:tab w:val="left" w:pos="2160"/>
+        </w:tabs>
+        <w:spacing w:after="240"/>
+        <w:jc w:val="both"/>
+        <w:rPr>
+          <w:i/>
+          <w:iCs/>
+          <w:color w:val="4F6228" w:themeColor="accent3" w:themeShade="80"/>
+        </w:rPr>
+      </w:pPr>
+      <w:r>
+        <w:rPr>
+          <w:color w:val="0070C0"/>
+        </w:rPr>
+        <w:t>[Design-4]</w:t>
+      </w:r>
+      <w:r>
+        <w:rPr>
+          <w:color w:val="0070C0"/>
+        </w:rPr>
+        <w:tab/>
+      </w:r>
+      <w:r>
+        <w:rPr>
+          <w:color w:val="0070C0"/>
+        </w:rPr>
+        <w:t>Threat Modeling Report (Design-4.1)</w:t>
+      </w:r>
+    </w:p>
+    <w:p>
+      <w:pPr>
+        <w:pStyle w:val="Heading3"/>
+        <w:rPr>
+          <w:lang w:val="en-US"/>
+        </w:rPr>
+      </w:pPr>
+      <w:r>
+        <w:rPr>
+          <w:lang w:val="en-US"/>
+        </w:rPr>
+        <w:t>Discussion</w:t>
+      </w:r>
+    </w:p>
+    <w:p>
+      <w:pPr>
+        <w:spacing w:after="240"/>
+        <w:jc w:val="both"/>
+      </w:pPr>
+      <w:r>
+        <w:t>Within the context of the vehicle,</w:t>
+      </w:r>
+      <w:r>
+        <w:t xml:space="preserve"> </w:t>
+      </w:r>
+      <w:r>
+        <w:t>a</w:t>
+      </w:r>
+      <w:r>
+        <w:t xml:space="preserve"> </w:t>
+      </w:r>
+      <w:r>
+        <w:rPr>
+          <w:b/>
+          <w:bCs/>
+        </w:rPr>
+        <w:t>dedicated environment</w:t>
+      </w:r>
+      <w:r>
+        <w:t xml:space="preserve"> </w:t>
+      </w:r>
+      <w:r>
+        <w:t>can be treated as a component of the system</w:t>
+      </w:r>
+      <w:r>
         <w:t>.</w:t>
       </w:r>
-    </w:p>
-    <w:p>
-      <w:pPr>
-        <w:tabs>
-          <w:tab w:val="left" w:pos="2160"/>
-        </w:tabs>
-        <w:spacing w:after="240"/>
-        <w:rPr>
-          <w:color w:val="0070C0"/>
-        </w:rPr>
-      </w:pPr>
-      <w:r>
-        <w:rPr>
-          <w:color w:val="0070C0"/>
-        </w:rPr>
-        <w:t>[</w:t>
-      </w:r>
-      <w:r>
-        <w:rPr>
-          <w:color w:val="0070C0"/>
-        </w:rPr>
-        <w:t>Design-4]</w:t>
-      </w:r>
-      <w:r>
-        <w:rPr>
-          <w:color w:val="0070C0"/>
-        </w:rPr>
-        <w:tab/>
-        <w:t>Threat Modeling Report (Design-4.1)</w:t>
-      </w:r>
-    </w:p>
-    <w:p>
-      <w:pPr>
-        <w:pStyle w:val="Heading3"/>
-        <w:rPr>
-          <w:lang w:val="en-US"/>
-        </w:rPr>
-      </w:pPr>
-      <w:r>
-        <w:rPr>
-          <w:lang w:val="en-US"/>
-        </w:rPr>
-        <w:t>Discussion</w:t>
-      </w:r>
-    </w:p>
-    <w:p>
-      <w:pPr>
-        <w:spacing w:after="240"/>
-        <w:jc w:val="both"/>
-      </w:pPr>
-      <w:r>
-        <w:t>Given that t</w:t>
-      </w:r>
-      <w:r>
-        <w:t xml:space="preserve">he </w:t>
+      <w:r>
+        <w:t xml:space="preserve"> </w:t>
+      </w:r>
+      <w:r>
+        <w:t xml:space="preserve">As such, it is subject to the same </w:t>
       </w:r>
       <w:r>
         <w:rPr>
@@ -14204,10 +14220,50 @@
         <w:t>AVCDL</w:t>
       </w:r>
       <w:r>
+        <w:t xml:space="preserve"> processes as any </w:t>
+      </w:r>
+      <w:r>
+        <w:t xml:space="preserve">other </w:t>
+      </w:r>
+      <w:r>
+        <w:t xml:space="preserve">component. This is true whether or not the </w:t>
+      </w:r>
+      <w:r>
+        <w:rPr>
+          <w:b/>
+          <w:bCs/>
+        </w:rPr>
+        <w:t>dedicated environment</w:t>
+      </w:r>
+      <w:r>
+        <w:t xml:space="preserve"> is created by a supplier or by the OEM</w:t>
+      </w:r>
+      <w:r>
         <w:t xml:space="preserve"> </w:t>
       </w:r>
       <w:r>
-        <w:t xml:space="preserve">is focused on vehicle’s cybersecurity development lifecycle, it only speaks to the </w:t>
+        <w:t>directly</w:t>
+      </w:r>
+      <w:r>
+        <w:t>.</w:t>
+      </w:r>
+    </w:p>
+    <w:p>
+      <w:pPr>
+        <w:spacing w:after="240"/>
+        <w:jc w:val="both"/>
+      </w:pPr>
+      <w:r>
+        <w:t xml:space="preserve">Rather than enumerate all possible </w:t>
+      </w:r>
+      <w:r>
+        <w:t xml:space="preserve">supporting AVCDL </w:t>
+      </w:r>
+      <w:r>
+        <w:t xml:space="preserve">processes here, it is asserted that </w:t>
+      </w:r>
+      <w:r>
+        <w:t xml:space="preserve">depending upon the nature of the </w:t>
       </w:r>
       <w:r>
         <w:rPr>
@@ -14217,20 +14273,166 @@
         <w:t>dedicated environment</w:t>
       </w:r>
       <w:r>
-        <w:t xml:space="preserve"> comprised of the vehicle</w:t>
+        <w:t xml:space="preserve">, that multiple items from </w:t>
+      </w:r>
+      <w:r>
+        <w:rPr>
+          <w:b/>
+          <w:bCs/>
+        </w:rPr>
+        <w:t xml:space="preserve">7.2 </w:t>
+      </w:r>
+      <w:r>
+        <w:rPr>
+          <w:b/>
+          <w:bCs/>
+        </w:rPr>
+        <w:t>Requirements for the Cyber Security Management System</w:t>
+      </w:r>
+      <w:r>
+        <w:t xml:space="preserve"> may apply.</w:t>
+      </w:r>
+    </w:p>
+    <w:p>
+      <w:pPr>
+        <w:spacing w:after="240"/>
+        <w:jc w:val="both"/>
+      </w:pPr>
+      <w:r>
+        <w:t>A</w:t>
+      </w:r>
+      <w:r>
+        <w:t xml:space="preserve">dditionally, </w:t>
+      </w:r>
+      <w:r>
+        <w:t>post-production changes would be subject to the same processes as the originally certified vehicle type.</w:t>
+      </w:r>
+      <w:r>
+        <w:t xml:space="preserve"> Additional material is covered in the </w:t>
+      </w:r>
+      <w:r>
+        <w:rPr>
+          <w:b/>
+          <w:bCs/>
+        </w:rPr>
+        <w:t>Understanding C</w:t>
+      </w:r>
+      <w:r>
+        <w:rPr>
+          <w:b/>
+          <w:bCs/>
+        </w:rPr>
+        <w:t>ybersecurity Risk Freshness in an AVCDL Context</w:t>
+      </w:r>
+      <w:r>
+        <w:t xml:space="preserve"> elaboration document.</w:t>
+      </w:r>
+    </w:p>
+    <w:p>
+      <w:pPr>
+        <w:spacing w:after="240"/>
+        <w:ind w:left="720" w:hanging="720"/>
+        <w:jc w:val="both"/>
+      </w:pPr>
+      <w:r>
+        <w:rPr>
+          <w:b/>
+          <w:bCs/>
+          <w:color w:val="0070C0"/>
+        </w:rPr>
+        <w:t>Note:</w:t>
+      </w:r>
+      <w:r>
+        <w:rPr>
+          <w:color w:val="0070C0"/>
+        </w:rPr>
+        <w:tab/>
+      </w:r>
+      <w:r>
+        <w:t xml:space="preserve">Any </w:t>
+      </w:r>
+      <w:r>
+        <w:rPr>
+          <w:b/>
+          <w:bCs/>
+        </w:rPr>
+        <w:t>aftermarket</w:t>
+      </w:r>
+      <w:r>
+        <w:t xml:space="preserve"> materials (software, services, applications or data) introduced into the </w:t>
+      </w:r>
+      <w:r>
+        <w:rPr>
+          <w:b/>
+          <w:bCs/>
+        </w:rPr>
+        <w:t>dedicated environment</w:t>
+      </w:r>
+      <w:r>
+        <w:t xml:space="preserve"> should be considered as a potential threat and treated accordingly</w:t>
       </w:r>
       <w:r>
         <w:t>.</w:t>
       </w:r>
-      <w:r>
-        <w:t xml:space="preserve"> Supporting infrastructure such as the cloud-based services or operation centers are not addressed by the </w:t>
-      </w:r>
-      <w:r>
-        <w:rPr>
-          <w:b/>
-          <w:bCs/>
-        </w:rPr>
-        <w:t>AVCDL</w:t>
+    </w:p>
+    <w:p>
+      <w:pPr>
+        <w:spacing w:after="240"/>
+        <w:ind w:left="720" w:hanging="720"/>
+        <w:jc w:val="both"/>
+      </w:pPr>
+      <w:r>
+        <w:rPr>
+          <w:b/>
+          <w:bCs/>
+          <w:color w:val="0070C0"/>
+        </w:rPr>
+        <w:t>Note:</w:t>
+      </w:r>
+      <w:r>
+        <w:rPr>
+          <w:color w:val="0070C0"/>
+        </w:rPr>
+        <w:tab/>
+      </w:r>
+      <w:r>
+        <w:t xml:space="preserve">Reference to </w:t>
+      </w:r>
+      <w:r>
+        <w:rPr>
+          <w:b/>
+          <w:bCs/>
+        </w:rPr>
+        <w:t>Annex 5</w:t>
+      </w:r>
+      <w:r>
+        <w:t xml:space="preserve"> </w:t>
+      </w:r>
+      <w:r>
+        <w:t>is addressed in detail in</w:t>
+      </w:r>
+      <w:r>
+        <w:t xml:space="preserve"> the discussion of</w:t>
+      </w:r>
+      <w:r>
+        <w:t xml:space="preserve"> </w:t>
+      </w:r>
+      <w:r>
+        <w:rPr>
+          <w:b/>
+          <w:bCs/>
+        </w:rPr>
+        <w:t>7.2.2.2(b) risk identification</w:t>
+      </w:r>
+      <w:r>
+        <w:rPr>
+          <w:b/>
+          <w:bCs/>
+        </w:rPr>
+        <w:t xml:space="preserve"> </w:t>
+      </w:r>
+      <w:r>
+        <w:t>earlier in this document</w:t>
       </w:r>
       <w:r>
         <w:t>.</w:t>
@@ -14239,41 +14441,15 @@
     <w:p>
       <w:pPr>
         <w:spacing w:after="240"/>
-        <w:jc w:val="both"/>
-      </w:pPr>
-      <w:r>
-        <w:t xml:space="preserve">Any </w:t>
-      </w:r>
-      <w:r>
-        <w:rPr>
-          <w:b/>
-          <w:bCs/>
-        </w:rPr>
-        <w:t>aftermarket</w:t>
-      </w:r>
-      <w:r>
-        <w:t xml:space="preserve"> (post-production) changes would be subject to the same processes as the originally certified vehicle type.</w:t>
-      </w:r>
-      <w:r>
-        <w:t xml:space="preserve"> Additional material is covered in the </w:t>
-      </w:r>
-      <w:r>
-        <w:rPr>
-          <w:b/>
-          <w:bCs/>
-        </w:rPr>
-        <w:t>Understanding C</w:t>
-      </w:r>
-      <w:r>
-        <w:rPr>
-          <w:b/>
-          <w:bCs/>
-        </w:rPr>
-        <w:t>ybersecurity Risk Freshness in an AVCDL Context</w:t>
-      </w:r>
-      <w:r>
-        <w:t xml:space="preserve"> elaboration document.</w:t>
-      </w:r>
+        <w:ind w:left="720" w:hanging="720"/>
+        <w:jc w:val="both"/>
+      </w:pPr>
+    </w:p>
+    <w:p>
+      <w:pPr>
+        <w:spacing w:after="240"/>
+        <w:jc w:val="both"/>
+      </w:pPr>
     </w:p>
     <w:p>
       <w:pPr>
@@ -26896,7 +27072,7 @@
 </file>
 
 <file path=word/endnotes.xml><?xml version="1.0" encoding="utf-8"?>
-<w:endnotes xmlns:wpc="http://schemas.microsoft.com/office/word/2010/wordprocessingCanvas" xmlns:cx="http://schemas.microsoft.com/office/drawing/2014/chartex" xmlns:cx1="http://schemas.microsoft.com/office/drawing/2015/9/8/chartex" xmlns:cx2="http://schemas.microsoft.com/office/drawing/2015/10/21/chartex" xmlns:cx3="http://schemas.microsoft.com/office/drawing/2016/5/9/chartex" xmlns:cx4="http://schemas.microsoft.com/office/drawing/2016/5/10/chartex" xmlns:cx5="http://schemas.microsoft.com/office/drawing/2016/5/11/chartex" xmlns:cx6="http://schemas.microsoft.com/office/drawing/2016/5/12/chartex" xmlns:cx7="http://schemas.microsoft.com/office/drawing/2016/5/13/chartex" xmlns:cx8="http://schemas.microsoft.com/office/drawing/2016/5/14/chartex" xmlns:mc="http://schemas.openxmlformats.org/markup-compatibility/2006" xmlns:aink="http://schemas.microsoft.com/office/drawing/2016/ink" xmlns:am3d="http://schemas.microsoft.com/office/drawing/2017/model3d" xmlns:o="urn:schemas-microsoft-com:office:office" xmlns:oel="http://schemas.microsoft.com/office/2019/extlst" xmlns:r="http://schemas.openxmlformats.org/officeDocument/2006/relationships" xmlns:m="http://schemas.openxmlformats.org/officeDocument/2006/math" xmlns:v="urn:schemas-microsoft-com:vml" xmlns:wp14="http://schemas.microsoft.com/office/word/2010/wordprocessingDrawing" xmlns:wp="http://schemas.openxmlformats.org/drawingml/2006/wordprocessingDrawing" xmlns:w10="urn:schemas-microsoft-com:office:word" xmlns:w="http://schemas.openxmlformats.org/wordprocessingml/2006/main" xmlns:w14="http://schemas.microsoft.com/office/word/2010/wordml" xmlns:w15="http://schemas.microsoft.com/office/word/2012/wordml" xmlns:w16cex="http://schemas.microsoft.com/office/word/2018/wordml/cex" xmlns:w16cid="http://schemas.microsoft.com/office/word/2016/wordml/cid" xmlns:w16="http://schemas.microsoft.com/office/word/2018/wordml" xmlns:w16sdtdh="http://schemas.microsoft.com/office/word/2020/wordml/sdtdatahash" xmlns:w16se="http://schemas.microsoft.com/office/word/2015/wordml/symex" xmlns:wpg="http://schemas.microsoft.com/office/word/2010/wordprocessingGroup" xmlns:wpi="http://schemas.microsoft.com/office/word/2010/wordprocessingInk" xmlns:wne="http://schemas.microsoft.com/office/word/2006/wordml" xmlns:wps="http://schemas.microsoft.com/office/word/2010/wordprocessingShape" mc:Ignorable="w14 w15 w16se w16cid w16 w16cex w16sdtdh wp14">
+<w:endnotes xmlns:wpc="http://schemas.microsoft.com/office/word/2010/wordprocessingCanvas" xmlns:cx="http://schemas.microsoft.com/office/drawing/2014/chartex" xmlns:cx1="http://schemas.microsoft.com/office/drawing/2015/9/8/chartex" xmlns:cx2="http://schemas.microsoft.com/office/drawing/2015/10/21/chartex" xmlns:cx3="http://schemas.microsoft.com/office/drawing/2016/5/9/chartex" xmlns:cx4="http://schemas.microsoft.com/office/drawing/2016/5/10/chartex" xmlns:cx5="http://schemas.microsoft.com/office/drawing/2016/5/11/chartex" xmlns:cx6="http://schemas.microsoft.com/office/drawing/2016/5/12/chartex" xmlns:cx7="http://schemas.microsoft.com/office/drawing/2016/5/13/chartex" xmlns:cx8="http://schemas.microsoft.com/office/drawing/2016/5/14/chartex" xmlns:mc="http://schemas.openxmlformats.org/markup-compatibility/2006" xmlns:aink="http://schemas.microsoft.com/office/drawing/2016/ink" xmlns:am3d="http://schemas.microsoft.com/office/drawing/2017/model3d" xmlns:o="urn:schemas-microsoft-com:office:office" xmlns:oel="http://schemas.microsoft.com/office/2019/extlst" xmlns:r="http://schemas.openxmlformats.org/officeDocument/2006/relationships" xmlns:m="http://schemas.openxmlformats.org/officeDocument/2006/math" xmlns:v="urn:schemas-microsoft-com:vml" xmlns:wp14="http://schemas.microsoft.com/office/word/2010/wordprocessingDrawing" xmlns:wp="http://schemas.openxmlformats.org/drawingml/2006/wordprocessingDrawing" xmlns:w10="urn:schemas-microsoft-com:office:word" xmlns:w="http://schemas.openxmlformats.org/wordprocessingml/2006/main" xmlns:w14="http://schemas.microsoft.com/office/word/2010/wordml" xmlns:w15="http://schemas.microsoft.com/office/word/2012/wordml" xmlns:w16cex="http://schemas.microsoft.com/office/word/2018/wordml/cex" xmlns:w16cid="http://schemas.microsoft.com/office/word/2016/wordml/cid" xmlns:w16="http://schemas.microsoft.com/office/word/2018/wordml" xmlns:w16du="http://schemas.microsoft.com/office/word/2023/wordml/word16du" xmlns:w16sdtdh="http://schemas.microsoft.com/office/word/2020/wordml/sdtdatahash" xmlns:w16se="http://schemas.microsoft.com/office/word/2015/wordml/symex" xmlns:wpg="http://schemas.microsoft.com/office/word/2010/wordprocessingGroup" xmlns:wpi="http://schemas.microsoft.com/office/word/2010/wordprocessingInk" xmlns:wne="http://schemas.microsoft.com/office/word/2006/wordml" xmlns:wps="http://schemas.microsoft.com/office/word/2010/wordprocessingShape" mc:Ignorable="w14 w15 w16se w16cid w16 w16cex w16sdtdh wp14">
   <w:endnote w:type="separator" w:id="-1">
     <w:p>
       <w:r>
@@ -26915,7 +27091,7 @@
 </file>
 
 <file path=word/footer1.xml><?xml version="1.0" encoding="utf-8"?>
-<w:ftr xmlns:wpc="http://schemas.microsoft.com/office/word/2010/wordprocessingCanvas" xmlns:cx="http://schemas.microsoft.com/office/drawing/2014/chartex" xmlns:cx1="http://schemas.microsoft.com/office/drawing/2015/9/8/chartex" xmlns:cx2="http://schemas.microsoft.com/office/drawing/2015/10/21/chartex" xmlns:cx3="http://schemas.microsoft.com/office/drawing/2016/5/9/chartex" xmlns:cx4="http://schemas.microsoft.com/office/drawing/2016/5/10/chartex" xmlns:cx5="http://schemas.microsoft.com/office/drawing/2016/5/11/chartex" xmlns:cx6="http://schemas.microsoft.com/office/drawing/2016/5/12/chartex" xmlns:cx7="http://schemas.microsoft.com/office/drawing/2016/5/13/chartex" xmlns:cx8="http://schemas.microsoft.com/office/drawing/2016/5/14/chartex" xmlns:mc="http://schemas.openxmlformats.org/markup-compatibility/2006" xmlns:aink="http://schemas.microsoft.com/office/drawing/2016/ink" xmlns:am3d="http://schemas.microsoft.com/office/drawing/2017/model3d" xmlns:o="urn:schemas-microsoft-com:office:office" xmlns:oel="http://schemas.microsoft.com/office/2019/extlst" xmlns:r="http://schemas.openxmlformats.org/officeDocument/2006/relationships" xmlns:m="http://schemas.openxmlformats.org/officeDocument/2006/math" xmlns:v="urn:schemas-microsoft-com:vml" xmlns:wp14="http://schemas.microsoft.com/office/word/2010/wordprocessingDrawing" xmlns:wp="http://schemas.openxmlformats.org/drawingml/2006/wordprocessingDrawing" xmlns:w10="urn:schemas-microsoft-com:office:word" xmlns:w="http://schemas.openxmlformats.org/wordprocessingml/2006/main" xmlns:w14="http://schemas.microsoft.com/office/word/2010/wordml" xmlns:w15="http://schemas.microsoft.com/office/word/2012/wordml" xmlns:w16cex="http://schemas.microsoft.com/office/word/2018/wordml/cex" xmlns:w16cid="http://schemas.microsoft.com/office/word/2016/wordml/cid" xmlns:w16="http://schemas.microsoft.com/office/word/2018/wordml" xmlns:w16sdtdh="http://schemas.microsoft.com/office/word/2020/wordml/sdtdatahash" xmlns:w16se="http://schemas.microsoft.com/office/word/2015/wordml/symex" xmlns:wpg="http://schemas.microsoft.com/office/word/2010/wordprocessingGroup" xmlns:wpi="http://schemas.microsoft.com/office/word/2010/wordprocessingInk" xmlns:wne="http://schemas.microsoft.com/office/word/2006/wordml" xmlns:wps="http://schemas.microsoft.com/office/word/2010/wordprocessingShape" mc:Ignorable="w14 w15 w16se w16cid w16 w16cex w16sdtdh wp14">
+<w:ftr xmlns:wpc="http://schemas.microsoft.com/office/word/2010/wordprocessingCanvas" xmlns:cx="http://schemas.microsoft.com/office/drawing/2014/chartex" xmlns:cx1="http://schemas.microsoft.com/office/drawing/2015/9/8/chartex" xmlns:cx2="http://schemas.microsoft.com/office/drawing/2015/10/21/chartex" xmlns:cx3="http://schemas.microsoft.com/office/drawing/2016/5/9/chartex" xmlns:cx4="http://schemas.microsoft.com/office/drawing/2016/5/10/chartex" xmlns:cx5="http://schemas.microsoft.com/office/drawing/2016/5/11/chartex" xmlns:cx6="http://schemas.microsoft.com/office/drawing/2016/5/12/chartex" xmlns:cx7="http://schemas.microsoft.com/office/drawing/2016/5/13/chartex" xmlns:cx8="http://schemas.microsoft.com/office/drawing/2016/5/14/chartex" xmlns:mc="http://schemas.openxmlformats.org/markup-compatibility/2006" xmlns:aink="http://schemas.microsoft.com/office/drawing/2016/ink" xmlns:am3d="http://schemas.microsoft.com/office/drawing/2017/model3d" xmlns:o="urn:schemas-microsoft-com:office:office" xmlns:oel="http://schemas.microsoft.com/office/2019/extlst" xmlns:r="http://schemas.openxmlformats.org/officeDocument/2006/relationships" xmlns:m="http://schemas.openxmlformats.org/officeDocument/2006/math" xmlns:v="urn:schemas-microsoft-com:vml" xmlns:wp14="http://schemas.microsoft.com/office/word/2010/wordprocessingDrawing" xmlns:wp="http://schemas.openxmlformats.org/drawingml/2006/wordprocessingDrawing" xmlns:w10="urn:schemas-microsoft-com:office:word" xmlns:w="http://schemas.openxmlformats.org/wordprocessingml/2006/main" xmlns:w14="http://schemas.microsoft.com/office/word/2010/wordml" xmlns:w15="http://schemas.microsoft.com/office/word/2012/wordml" xmlns:w16cex="http://schemas.microsoft.com/office/word/2018/wordml/cex" xmlns:w16cid="http://schemas.microsoft.com/office/word/2016/wordml/cid" xmlns:w16="http://schemas.microsoft.com/office/word/2018/wordml" xmlns:w16du="http://schemas.microsoft.com/office/word/2023/wordml/word16du" xmlns:w16sdtdh="http://schemas.microsoft.com/office/word/2020/wordml/sdtdatahash" xmlns:w16se="http://schemas.microsoft.com/office/word/2015/wordml/symex" xmlns:wpg="http://schemas.microsoft.com/office/word/2010/wordprocessingGroup" xmlns:wpi="http://schemas.microsoft.com/office/word/2010/wordprocessingInk" xmlns:wne="http://schemas.microsoft.com/office/word/2006/wordml" xmlns:wps="http://schemas.microsoft.com/office/word/2010/wordprocessingShape" mc:Ignorable="w14 w15 w16se w16cid w16 w16cex w16sdtdh wp14">
   <w:sdt>
     <w:sdtPr>
       <w:rPr>
@@ -26967,7 +27143,7 @@
 </file>
 
 <file path=word/footer2.xml><?xml version="1.0" encoding="utf-8"?>
-<w:ftr xmlns:wpc="http://schemas.microsoft.com/office/word/2010/wordprocessingCanvas" xmlns:cx="http://schemas.microsoft.com/office/drawing/2014/chartex" xmlns:cx1="http://schemas.microsoft.com/office/drawing/2015/9/8/chartex" xmlns:cx2="http://schemas.microsoft.com/office/drawing/2015/10/21/chartex" xmlns:cx3="http://schemas.microsoft.com/office/drawing/2016/5/9/chartex" xmlns:cx4="http://schemas.microsoft.com/office/drawing/2016/5/10/chartex" xmlns:cx5="http://schemas.microsoft.com/office/drawing/2016/5/11/chartex" xmlns:cx6="http://schemas.microsoft.com/office/drawing/2016/5/12/chartex" xmlns:cx7="http://schemas.microsoft.com/office/drawing/2016/5/13/chartex" xmlns:cx8="http://schemas.microsoft.com/office/drawing/2016/5/14/chartex" xmlns:mc="http://schemas.openxmlformats.org/markup-compatibility/2006" xmlns:aink="http://schemas.microsoft.com/office/drawing/2016/ink" xmlns:am3d="http://schemas.microsoft.com/office/drawing/2017/model3d" xmlns:o="urn:schemas-microsoft-com:office:office" xmlns:oel="http://schemas.microsoft.com/office/2019/extlst" xmlns:r="http://schemas.openxmlformats.org/officeDocument/2006/relationships" xmlns:m="http://schemas.openxmlformats.org/officeDocument/2006/math" xmlns:v="urn:schemas-microsoft-com:vml" xmlns:wp14="http://schemas.microsoft.com/office/word/2010/wordprocessingDrawing" xmlns:wp="http://schemas.openxmlformats.org/drawingml/2006/wordprocessingDrawing" xmlns:w10="urn:schemas-microsoft-com:office:word" xmlns:w="http://schemas.openxmlformats.org/wordprocessingml/2006/main" xmlns:w14="http://schemas.microsoft.com/office/word/2010/wordml" xmlns:w15="http://schemas.microsoft.com/office/word/2012/wordml" xmlns:w16cex="http://schemas.microsoft.com/office/word/2018/wordml/cex" xmlns:w16cid="http://schemas.microsoft.com/office/word/2016/wordml/cid" xmlns:w16="http://schemas.microsoft.com/office/word/2018/wordml" xmlns:w16sdtdh="http://schemas.microsoft.com/office/word/2020/wordml/sdtdatahash" xmlns:w16se="http://schemas.microsoft.com/office/word/2015/wordml/symex" xmlns:wpg="http://schemas.microsoft.com/office/word/2010/wordprocessingGroup" xmlns:wpi="http://schemas.microsoft.com/office/word/2010/wordprocessingInk" xmlns:wne="http://schemas.microsoft.com/office/word/2006/wordml" xmlns:wps="http://schemas.microsoft.com/office/word/2010/wordprocessingShape" mc:Ignorable="w14 w15 w16se w16cid w16 w16cex w16sdtdh wp14">
+<w:ftr xmlns:wpc="http://schemas.microsoft.com/office/word/2010/wordprocessingCanvas" xmlns:cx="http://schemas.microsoft.com/office/drawing/2014/chartex" xmlns:cx1="http://schemas.microsoft.com/office/drawing/2015/9/8/chartex" xmlns:cx2="http://schemas.microsoft.com/office/drawing/2015/10/21/chartex" xmlns:cx3="http://schemas.microsoft.com/office/drawing/2016/5/9/chartex" xmlns:cx4="http://schemas.microsoft.com/office/drawing/2016/5/10/chartex" xmlns:cx5="http://schemas.microsoft.com/office/drawing/2016/5/11/chartex" xmlns:cx6="http://schemas.microsoft.com/office/drawing/2016/5/12/chartex" xmlns:cx7="http://schemas.microsoft.com/office/drawing/2016/5/13/chartex" xmlns:cx8="http://schemas.microsoft.com/office/drawing/2016/5/14/chartex" xmlns:mc="http://schemas.openxmlformats.org/markup-compatibility/2006" xmlns:aink="http://schemas.microsoft.com/office/drawing/2016/ink" xmlns:am3d="http://schemas.microsoft.com/office/drawing/2017/model3d" xmlns:o="urn:schemas-microsoft-com:office:office" xmlns:oel="http://schemas.microsoft.com/office/2019/extlst" xmlns:r="http://schemas.openxmlformats.org/officeDocument/2006/relationships" xmlns:m="http://schemas.openxmlformats.org/officeDocument/2006/math" xmlns:v="urn:schemas-microsoft-com:vml" xmlns:wp14="http://schemas.microsoft.com/office/word/2010/wordprocessingDrawing" xmlns:wp="http://schemas.openxmlformats.org/drawingml/2006/wordprocessingDrawing" xmlns:w10="urn:schemas-microsoft-com:office:word" xmlns:w="http://schemas.openxmlformats.org/wordprocessingml/2006/main" xmlns:w14="http://schemas.microsoft.com/office/word/2010/wordml" xmlns:w15="http://schemas.microsoft.com/office/word/2012/wordml" xmlns:w16cex="http://schemas.microsoft.com/office/word/2018/wordml/cex" xmlns:w16cid="http://schemas.microsoft.com/office/word/2016/wordml/cid" xmlns:w16="http://schemas.microsoft.com/office/word/2018/wordml" xmlns:w16du="http://schemas.microsoft.com/office/word/2023/wordml/word16du" xmlns:w16sdtdh="http://schemas.microsoft.com/office/word/2020/wordml/sdtdatahash" xmlns:w16se="http://schemas.microsoft.com/office/word/2015/wordml/symex" xmlns:wpg="http://schemas.microsoft.com/office/word/2010/wordprocessingGroup" xmlns:wpi="http://schemas.microsoft.com/office/word/2010/wordprocessingInk" xmlns:wne="http://schemas.microsoft.com/office/word/2006/wordml" xmlns:wps="http://schemas.microsoft.com/office/word/2010/wordprocessingShape" mc:Ignorable="w14 w15 w16se w16cid w16 w16cex w16sdtdh wp14">
   <w:sdt>
     <w:sdtPr>
       <w:rPr>
@@ -27032,7 +27208,7 @@
 </file>
 
 <file path=word/footnotes.xml><?xml version="1.0" encoding="utf-8"?>
-<w:footnotes xmlns:wpc="http://schemas.microsoft.com/office/word/2010/wordprocessingCanvas" xmlns:cx="http://schemas.microsoft.com/office/drawing/2014/chartex" xmlns:cx1="http://schemas.microsoft.com/office/drawing/2015/9/8/chartex" xmlns:cx2="http://schemas.microsoft.com/office/drawing/2015/10/21/chartex" xmlns:cx3="http://schemas.microsoft.com/office/drawing/2016/5/9/chartex" xmlns:cx4="http://schemas.microsoft.com/office/drawing/2016/5/10/chartex" xmlns:cx5="http://schemas.microsoft.com/office/drawing/2016/5/11/chartex" xmlns:cx6="http://schemas.microsoft.com/office/drawing/2016/5/12/chartex" xmlns:cx7="http://schemas.microsoft.com/office/drawing/2016/5/13/chartex" xmlns:cx8="http://schemas.microsoft.com/office/drawing/2016/5/14/chartex" xmlns:mc="http://schemas.openxmlformats.org/markup-compatibility/2006" xmlns:aink="http://schemas.microsoft.com/office/drawing/2016/ink" xmlns:am3d="http://schemas.microsoft.com/office/drawing/2017/model3d" xmlns:o="urn:schemas-microsoft-com:office:office" xmlns:oel="http://schemas.microsoft.com/office/2019/extlst" xmlns:r="http://schemas.openxmlformats.org/officeDocument/2006/relationships" xmlns:m="http://schemas.openxmlformats.org/officeDocument/2006/math" xmlns:v="urn:schemas-microsoft-com:vml" xmlns:wp14="http://schemas.microsoft.com/office/word/2010/wordprocessingDrawing" xmlns:wp="http://schemas.openxmlformats.org/drawingml/2006/wordprocessingDrawing" xmlns:w10="urn:schemas-microsoft-com:office:word" xmlns:w="http://schemas.openxmlformats.org/wordprocessingml/2006/main" xmlns:w14="http://schemas.microsoft.com/office/word/2010/wordml" xmlns:w15="http://schemas.microsoft.com/office/word/2012/wordml" xmlns:w16cex="http://schemas.microsoft.com/office/word/2018/wordml/cex" xmlns:w16cid="http://schemas.microsoft.com/office/word/2016/wordml/cid" xmlns:w16="http://schemas.microsoft.com/office/word/2018/wordml" xmlns:w16sdtdh="http://schemas.microsoft.com/office/word/2020/wordml/sdtdatahash" xmlns:w16se="http://schemas.microsoft.com/office/word/2015/wordml/symex" xmlns:wpg="http://schemas.microsoft.com/office/word/2010/wordprocessingGroup" xmlns:wpi="http://schemas.microsoft.com/office/word/2010/wordprocessingInk" xmlns:wne="http://schemas.microsoft.com/office/word/2006/wordml" xmlns:wps="http://schemas.microsoft.com/office/word/2010/wordprocessingShape" mc:Ignorable="w14 w15 w16se w16cid w16 w16cex w16sdtdh wp14">
+<w:footnotes xmlns:wpc="http://schemas.microsoft.com/office/word/2010/wordprocessingCanvas" xmlns:cx="http://schemas.microsoft.com/office/drawing/2014/chartex" xmlns:cx1="http://schemas.microsoft.com/office/drawing/2015/9/8/chartex" xmlns:cx2="http://schemas.microsoft.com/office/drawing/2015/10/21/chartex" xmlns:cx3="http://schemas.microsoft.com/office/drawing/2016/5/9/chartex" xmlns:cx4="http://schemas.microsoft.com/office/drawing/2016/5/10/chartex" xmlns:cx5="http://schemas.microsoft.com/office/drawing/2016/5/11/chartex" xmlns:cx6="http://schemas.microsoft.com/office/drawing/2016/5/12/chartex" xmlns:cx7="http://schemas.microsoft.com/office/drawing/2016/5/13/chartex" xmlns:cx8="http://schemas.microsoft.com/office/drawing/2016/5/14/chartex" xmlns:mc="http://schemas.openxmlformats.org/markup-compatibility/2006" xmlns:aink="http://schemas.microsoft.com/office/drawing/2016/ink" xmlns:am3d="http://schemas.microsoft.com/office/drawing/2017/model3d" xmlns:o="urn:schemas-microsoft-com:office:office" xmlns:oel="http://schemas.microsoft.com/office/2019/extlst" xmlns:r="http://schemas.openxmlformats.org/officeDocument/2006/relationships" xmlns:m="http://schemas.openxmlformats.org/officeDocument/2006/math" xmlns:v="urn:schemas-microsoft-com:vml" xmlns:wp14="http://schemas.microsoft.com/office/word/2010/wordprocessingDrawing" xmlns:wp="http://schemas.openxmlformats.org/drawingml/2006/wordprocessingDrawing" xmlns:w10="urn:schemas-microsoft-com:office:word" xmlns:w="http://schemas.openxmlformats.org/wordprocessingml/2006/main" xmlns:w14="http://schemas.microsoft.com/office/word/2010/wordml" xmlns:w15="http://schemas.microsoft.com/office/word/2012/wordml" xmlns:w16cex="http://schemas.microsoft.com/office/word/2018/wordml/cex" xmlns:w16cid="http://schemas.microsoft.com/office/word/2016/wordml/cid" xmlns:w16="http://schemas.microsoft.com/office/word/2018/wordml" xmlns:w16du="http://schemas.microsoft.com/office/word/2023/wordml/word16du" xmlns:w16sdtdh="http://schemas.microsoft.com/office/word/2020/wordml/sdtdatahash" xmlns:w16se="http://schemas.microsoft.com/office/word/2015/wordml/symex" xmlns:wpg="http://schemas.microsoft.com/office/word/2010/wordprocessingGroup" xmlns:wpi="http://schemas.microsoft.com/office/word/2010/wordprocessingInk" xmlns:wne="http://schemas.microsoft.com/office/word/2006/wordml" xmlns:wps="http://schemas.microsoft.com/office/word/2010/wordprocessingShape" mc:Ignorable="w14 w15 w16se w16cid w16 w16cex w16sdtdh wp14">
   <w:footnote w:type="separator" w:id="-1">
     <w:p>
       <w:r>
@@ -27051,7 +27227,7 @@
 </file>
 
 <file path=word/numbering.xml><?xml version="1.0" encoding="utf-8"?>
-<w:numbering xmlns:wpc="http://schemas.microsoft.com/office/word/2010/wordprocessingCanvas" xmlns:cx="http://schemas.microsoft.com/office/drawing/2014/chartex" xmlns:cx1="http://schemas.microsoft.com/office/drawing/2015/9/8/chartex" xmlns:cx2="http://schemas.microsoft.com/office/drawing/2015/10/21/chartex" xmlns:cx3="http://schemas.microsoft.com/office/drawing/2016/5/9/chartex" xmlns:cx4="http://schemas.microsoft.com/office/drawing/2016/5/10/chartex" xmlns:cx5="http://schemas.microsoft.com/office/drawing/2016/5/11/chartex" xmlns:cx6="http://schemas.microsoft.com/office/drawing/2016/5/12/chartex" xmlns:cx7="http://schemas.microsoft.com/office/drawing/2016/5/13/chartex" xmlns:cx8="http://schemas.microsoft.com/office/drawing/2016/5/14/chartex" xmlns:mc="http://schemas.openxmlformats.org/markup-compatibility/2006" xmlns:aink="http://schemas.microsoft.com/office/drawing/2016/ink" xmlns:am3d="http://schemas.microsoft.com/office/drawing/2017/model3d" xmlns:o="urn:schemas-microsoft-com:office:office" xmlns:oel="http://schemas.microsoft.com/office/2019/extlst" xmlns:r="http://schemas.openxmlformats.org/officeDocument/2006/relationships" xmlns:m="http://schemas.openxmlformats.org/officeDocument/2006/math" xmlns:v="urn:schemas-microsoft-com:vml" xmlns:wp14="http://schemas.microsoft.com/office/word/2010/wordprocessingDrawing" xmlns:wp="http://schemas.openxmlformats.org/drawingml/2006/wordprocessingDrawing" xmlns:w10="urn:schemas-microsoft-com:office:word" xmlns:w="http://schemas.openxmlformats.org/wordprocessingml/2006/main" xmlns:w14="http://schemas.microsoft.com/office/word/2010/wordml" xmlns:w15="http://schemas.microsoft.com/office/word/2012/wordml" xmlns:w16cex="http://schemas.microsoft.com/office/word/2018/wordml/cex" xmlns:w16cid="http://schemas.microsoft.com/office/word/2016/wordml/cid" xmlns:w16="http://schemas.microsoft.com/office/word/2018/wordml" xmlns:w16sdtdh="http://schemas.microsoft.com/office/word/2020/wordml/sdtdatahash" xmlns:w16se="http://schemas.microsoft.com/office/word/2015/wordml/symex" xmlns:wpg="http://schemas.microsoft.com/office/word/2010/wordprocessingGroup" xmlns:wpi="http://schemas.microsoft.com/office/word/2010/wordprocessingInk" xmlns:wne="http://schemas.microsoft.com/office/word/2006/wordml" xmlns:wps="http://schemas.microsoft.com/office/word/2010/wordprocessingShape" mc:Ignorable="w14 w15 w16se w16cid w16 w16cex w16sdtdh wp14">
+<w:numbering xmlns:wpc="http://schemas.microsoft.com/office/word/2010/wordprocessingCanvas" xmlns:cx="http://schemas.microsoft.com/office/drawing/2014/chartex" xmlns:cx1="http://schemas.microsoft.com/office/drawing/2015/9/8/chartex" xmlns:cx2="http://schemas.microsoft.com/office/drawing/2015/10/21/chartex" xmlns:cx3="http://schemas.microsoft.com/office/drawing/2016/5/9/chartex" xmlns:cx4="http://schemas.microsoft.com/office/drawing/2016/5/10/chartex" xmlns:cx5="http://schemas.microsoft.com/office/drawing/2016/5/11/chartex" xmlns:cx6="http://schemas.microsoft.com/office/drawing/2016/5/12/chartex" xmlns:cx7="http://schemas.microsoft.com/office/drawing/2016/5/13/chartex" xmlns:cx8="http://schemas.microsoft.com/office/drawing/2016/5/14/chartex" xmlns:mc="http://schemas.openxmlformats.org/markup-compatibility/2006" xmlns:aink="http://schemas.microsoft.com/office/drawing/2016/ink" xmlns:am3d="http://schemas.microsoft.com/office/drawing/2017/model3d" xmlns:o="urn:schemas-microsoft-com:office:office" xmlns:oel="http://schemas.microsoft.com/office/2019/extlst" xmlns:r="http://schemas.openxmlformats.org/officeDocument/2006/relationships" xmlns:m="http://schemas.openxmlformats.org/officeDocument/2006/math" xmlns:v="urn:schemas-microsoft-com:vml" xmlns:wp14="http://schemas.microsoft.com/office/word/2010/wordprocessingDrawing" xmlns:wp="http://schemas.openxmlformats.org/drawingml/2006/wordprocessingDrawing" xmlns:w10="urn:schemas-microsoft-com:office:word" xmlns:w="http://schemas.openxmlformats.org/wordprocessingml/2006/main" xmlns:w14="http://schemas.microsoft.com/office/word/2010/wordml" xmlns:w15="http://schemas.microsoft.com/office/word/2012/wordml" xmlns:w16cex="http://schemas.microsoft.com/office/word/2018/wordml/cex" xmlns:w16cid="http://schemas.microsoft.com/office/word/2016/wordml/cid" xmlns:w16="http://schemas.microsoft.com/office/word/2018/wordml" xmlns:w16du="http://schemas.microsoft.com/office/word/2023/wordml/word16du" xmlns:w16sdtdh="http://schemas.microsoft.com/office/word/2020/wordml/sdtdatahash" xmlns:w16se="http://schemas.microsoft.com/office/word/2015/wordml/symex" xmlns:wpg="http://schemas.microsoft.com/office/word/2010/wordprocessingGroup" xmlns:wpi="http://schemas.microsoft.com/office/word/2010/wordprocessingInk" xmlns:wne="http://schemas.microsoft.com/office/word/2006/wordml" xmlns:wps="http://schemas.microsoft.com/office/word/2010/wordprocessingShape" mc:Ignorable="w14 w15 w16se w16cid w16 w16cex w16sdtdh wp14">
   <w:abstractNum w:abstractNumId="0" w15:restartNumberingAfterBreak="0">
     <w:nsid w:val="EA454B4C"/>
     <w:multiLevelType w:val="multilevel"/>

</xml_diff>

<commit_message>
updated R155 fulfillment document (I omitted comments on notes in 7.2.2.2(a))
</commit_message>
<xml_diff>
--- a/source/reference_documents/certification_documents/AVCDL Phase Requirement Product UNECE WP.29 R155 Work Product Fulfillment/AVCDL Phase Requirement Product UNECE WP.29 R155 Work Product Fulfillment.docx
+++ b/source/reference_documents/certification_documents/AVCDL Phase Requirement Product UNECE WP.29 R155 Work Product Fulfillment/AVCDL Phase Requirement Product UNECE WP.29 R155 Work Product Fulfillment.docx
@@ -37,7 +37,7 @@
         <w:t>1</w:t>
       </w:r>
       <w:r>
-        <w:t>2</w:t>
+        <w:t>3</w:t>
       </w:r>
     </w:p>
     <w:p>
@@ -54,7 +54,7 @@
         <w:rPr>
           <w:noProof/>
         </w:rPr>
-        <w:t>5/16/23 7:24 AM</w:t>
+        <w:t>5/19/23 1:54 PM</w:t>
       </w:r>
       <w:r>
         <w:fldChar w:fldCharType="end"/>
@@ -6033,6 +6033,17 @@
     </w:p>
     <w:p>
       <w:pPr>
+        <w:rPr>
+          <w:rFonts w:ascii="Arial" w:eastAsia="Arial" w:hAnsi="Arial" w:cs="Arial"/>
+          <w:color w:val="666666"/>
+        </w:rPr>
+      </w:pPr>
+      <w:r>
+        <w:br w:type="page"/>
+      </w:r>
+    </w:p>
+    <w:p>
+      <w:pPr>
         <w:pStyle w:val="Heading4"/>
         <w:rPr>
           <w:lang w:val="en-US"/>
@@ -6042,6 +6053,7 @@
         <w:rPr>
           <w:lang w:val="en-US"/>
         </w:rPr>
+        <w:lastRenderedPageBreak/>
         <w:t>Notes for Interpretation Document Required Items</w:t>
       </w:r>
     </w:p>
@@ -6058,7 +6070,10 @@
         <w:tab/>
       </w:r>
       <w:r>
-        <w:t>The vehicle manufacturer fully documents its overarching security governance and risk management approach, technical security practice and specific regulatory compliance. Cyber security is integrated and embedded throughout these processes and key performance indicators are reported to its executive management.</w:t>
+        <w:t>The vehicle manufacturer fully documents its overarching security governance and risk management approach, technical security practice and specific regulatory compliance. Cyber security is integrated and embedded throughout these processes and key performance indicators are reported to its executive management</w:t>
+      </w:r>
+      <w:r>
+        <w:t>.</w:t>
       </w:r>
     </w:p>
     <w:p>
@@ -6068,6 +6083,40 @@
         <w:jc w:val="both"/>
       </w:pPr>
       <w:r>
+        <w:tab/>
+      </w:r>
+      <w:r>
+        <w:rPr>
+          <w:color w:val="0070C0"/>
+        </w:rPr>
+        <w:t xml:space="preserve">Addressed above in </w:t>
+      </w:r>
+      <w:r>
+        <w:rPr>
+          <w:color w:val="0070C0"/>
+        </w:rPr>
+        <w:t>discussion</w:t>
+      </w:r>
+      <w:r>
+        <w:rPr>
+          <w:color w:val="0070C0"/>
+        </w:rPr>
+        <w:t xml:space="preserve"> and referenced material</w:t>
+      </w:r>
+      <w:r>
+        <w:rPr>
+          <w:color w:val="0070C0"/>
+        </w:rPr>
+        <w:t>.</w:t>
+      </w:r>
+    </w:p>
+    <w:p>
+      <w:pPr>
+        <w:spacing w:after="240"/>
+        <w:ind w:left="360" w:hanging="360"/>
+        <w:jc w:val="both"/>
+      </w:pPr>
+      <w:r>
         <w:t>2.</w:t>
       </w:r>
       <w:r>
@@ -6084,13 +6133,41 @@
         <w:jc w:val="both"/>
       </w:pPr>
       <w:r>
+        <w:tab/>
+      </w:r>
+      <w:r>
+        <w:rPr>
+          <w:color w:val="0070C0"/>
+        </w:rPr>
+        <w:t xml:space="preserve">Addressed above in </w:t>
+      </w:r>
+      <w:r>
+        <w:rPr>
+          <w:color w:val="0070C0"/>
+        </w:rPr>
+        <w:t>discussion and referenced material</w:t>
+      </w:r>
+      <w:r>
+        <w:rPr>
+          <w:color w:val="0070C0"/>
+        </w:rPr>
+        <w:t>.</w:t>
+      </w:r>
+    </w:p>
+    <w:p>
+      <w:pPr>
+        <w:spacing w:after="240"/>
+        <w:ind w:left="360" w:hanging="360"/>
+        <w:jc w:val="both"/>
+      </w:pPr>
+      <w:r>
         <w:t>3.</w:t>
       </w:r>
       <w:r>
         <w:tab/>
       </w:r>
       <w:r>
-        <w:t xml:space="preserve">Processes that rely on user behaviour are practical, appropriate and achievable. </w:t>
+        <w:t>Processes that rely on user behaviour are practical, appropriate and achievable.</w:t>
       </w:r>
     </w:p>
     <w:p>
@@ -6100,6 +6177,37 @@
         <w:jc w:val="both"/>
       </w:pPr>
       <w:r>
+        <w:tab/>
+      </w:r>
+      <w:r>
+        <w:rPr>
+          <w:color w:val="0070C0"/>
+        </w:rPr>
+        <w:t xml:space="preserve">Addressed above in </w:t>
+      </w:r>
+      <w:r>
+        <w:rPr>
+          <w:color w:val="0070C0"/>
+        </w:rPr>
+        <w:t>discussion and referenced material</w:t>
+      </w:r>
+      <w:r>
+        <w:rPr>
+          <w:color w:val="0070C0"/>
+        </w:rPr>
+        <w:t>.</w:t>
+      </w:r>
+      <w:r>
+        <w:t xml:space="preserve"> </w:t>
+      </w:r>
+    </w:p>
+    <w:p>
+      <w:pPr>
+        <w:spacing w:after="240"/>
+        <w:ind w:left="360" w:hanging="360"/>
+        <w:jc w:val="both"/>
+      </w:pPr>
+      <w:r>
         <w:t>4.</w:t>
       </w:r>
       <w:r>
@@ -6116,13 +6224,88 @@
         <w:jc w:val="both"/>
       </w:pPr>
       <w:r>
+        <w:tab/>
+      </w:r>
+      <w:r>
+        <w:rPr>
+          <w:color w:val="0070C0"/>
+        </w:rPr>
+        <w:t xml:space="preserve">Addressed above in </w:t>
+      </w:r>
+      <w:r>
+        <w:rPr>
+          <w:color w:val="0070C0"/>
+        </w:rPr>
+        <w:t>discussion and referenced material</w:t>
+      </w:r>
+      <w:r>
+        <w:rPr>
+          <w:color w:val="0070C0"/>
+        </w:rPr>
+        <w:t>.</w:t>
+      </w:r>
+    </w:p>
+    <w:p>
+      <w:pPr>
+        <w:spacing w:after="240"/>
+        <w:ind w:left="360" w:hanging="360"/>
+        <w:jc w:val="both"/>
+      </w:pPr>
+      <w:r>
         <w:t>5.</w:t>
       </w:r>
       <w:r>
         <w:tab/>
       </w:r>
       <w:r>
-        <w:t xml:space="preserve">Any changes to the essential function or the threat it faces triggers a review of processes. </w:t>
+        <w:t>Any changes to the essential function or the threat it faces triggers a review of processes.</w:t>
+      </w:r>
+    </w:p>
+    <w:p>
+      <w:pPr>
+        <w:spacing w:after="240"/>
+        <w:ind w:left="360" w:hanging="360"/>
+        <w:jc w:val="both"/>
+      </w:pPr>
+      <w:r>
+        <w:tab/>
+      </w:r>
+      <w:r>
+        <w:rPr>
+          <w:color w:val="0070C0"/>
+        </w:rPr>
+        <w:t xml:space="preserve">Addressed above in </w:t>
+      </w:r>
+      <w:r>
+        <w:rPr>
+          <w:color w:val="0070C0"/>
+        </w:rPr>
+        <w:t>discussion and referenced material</w:t>
+      </w:r>
+      <w:r>
+        <w:rPr>
+          <w:color w:val="0070C0"/>
+        </w:rPr>
+        <w:t>.</w:t>
+      </w:r>
+      <w:r>
+        <w:t xml:space="preserve"> </w:t>
+      </w:r>
+    </w:p>
+    <w:p>
+      <w:pPr>
+        <w:spacing w:after="240"/>
+        <w:ind w:left="360" w:hanging="360"/>
+        <w:jc w:val="both"/>
+      </w:pPr>
+      <w:r>
+        <w:t>6.</w:t>
+      </w:r>
+      <w:r>
+        <w:tab/>
+      </w:r>
+      <w:r>
+        <w:t>The vehicle manufacturer’s systems are designed so that they are, and remain, secure even when user security policies and processes are not always followed. For such claim a justification should be provided.</w:t>
       </w:r>
     </w:p>
     <w:p>
@@ -6137,13 +6320,28 @@
         </w:rPr>
       </w:pPr>
       <w:r>
-        <w:t>6.</w:t>
-      </w:r>
-      <w:r>
-        <w:tab/>
-      </w:r>
-      <w:r>
-        <w:t>The vehicle manufacturer’s systems are designed so that they are, and remain, secure even when user security policies and processes are not always followed. For such claim a justification should be provided.</w:t>
+        <w:tab/>
+      </w:r>
+      <w:r>
+        <w:rPr>
+          <w:color w:val="0070C0"/>
+        </w:rPr>
+        <w:t xml:space="preserve">Addressed above in </w:t>
+      </w:r>
+      <w:r>
+        <w:rPr>
+          <w:color w:val="0070C0"/>
+        </w:rPr>
+        <w:t>discussion and referenced material</w:t>
+      </w:r>
+      <w:r>
+        <w:rPr>
+          <w:color w:val="0070C0"/>
+        </w:rPr>
+        <w:t>.</w:t>
+      </w:r>
+      <w:r>
+        <w:t xml:space="preserve"> </w:t>
       </w:r>
       <w:r>
         <w:br w:type="page"/>
@@ -14280,14 +14478,7 @@
           <w:b/>
           <w:bCs/>
         </w:rPr>
-        <w:t xml:space="preserve">7.2 </w:t>
-      </w:r>
-      <w:r>
-        <w:rPr>
-          <w:b/>
-          <w:bCs/>
-        </w:rPr>
-        <w:t>Requirements for the Cyber Security Management System</w:t>
+        <w:t>7.2 Requirements for the Cyber Security Management System</w:t>
       </w:r>
       <w:r>
         <w:t xml:space="preserve"> may apply.</w:t>
@@ -14369,10 +14560,7 @@
         <w:t>dedicated environment</w:t>
       </w:r>
       <w:r>
-        <w:t xml:space="preserve"> should be considered as a potential threat and treated accordingly</w:t>
-      </w:r>
-      <w:r>
-        <w:t>.</w:t>
+        <w:t xml:space="preserve"> should be considered as a potential threat and treated accordingly.</w:t>
       </w:r>
     </w:p>
     <w:p>
@@ -14406,10 +14594,7 @@
         <w:t>Annex 5</w:t>
       </w:r>
       <w:r>
-        <w:t xml:space="preserve"> </w:t>
-      </w:r>
-      <w:r>
-        <w:t>is addressed in detail in</w:t>
+        <w:t xml:space="preserve"> is addressed in detail in</w:t>
       </w:r>
       <w:r>
         <w:t xml:space="preserve"> the discussion of</w:t>

</xml_diff>

<commit_message>
updated AVCDL Phase Requirement Product UNECE WP.29 R155 Work Product Fulfillment certification document (typos and a reference error in the construction of argument section [p3])
</commit_message>
<xml_diff>
--- a/source/reference_documents/certification_documents/AVCDL Phase Requirement Product UNECE WP.29 R155 Work Product Fulfillment/AVCDL Phase Requirement Product UNECE WP.29 R155 Work Product Fulfillment.docx
+++ b/source/reference_documents/certification_documents/AVCDL Phase Requirement Product UNECE WP.29 R155 Work Product Fulfillment/AVCDL Phase Requirement Product UNECE WP.29 R155 Work Product Fulfillment.docx
@@ -1,6 +1,6 @@
 
 <file path=word/document.xml><?xml version="1.0" encoding="utf-8"?>
-<w:document xmlns:wpc="http://schemas.microsoft.com/office/word/2010/wordprocessingCanvas" xmlns:cx="http://schemas.microsoft.com/office/drawing/2014/chartex" xmlns:cx1="http://schemas.microsoft.com/office/drawing/2015/9/8/chartex" xmlns:cx2="http://schemas.microsoft.com/office/drawing/2015/10/21/chartex" xmlns:cx3="http://schemas.microsoft.com/office/drawing/2016/5/9/chartex" xmlns:cx4="http://schemas.microsoft.com/office/drawing/2016/5/10/chartex" xmlns:cx5="http://schemas.microsoft.com/office/drawing/2016/5/11/chartex" xmlns:cx6="http://schemas.microsoft.com/office/drawing/2016/5/12/chartex" xmlns:cx7="http://schemas.microsoft.com/office/drawing/2016/5/13/chartex" xmlns:cx8="http://schemas.microsoft.com/office/drawing/2016/5/14/chartex" xmlns:mc="http://schemas.openxmlformats.org/markup-compatibility/2006" xmlns:aink="http://schemas.microsoft.com/office/drawing/2016/ink" xmlns:am3d="http://schemas.microsoft.com/office/drawing/2017/model3d" xmlns:o="urn:schemas-microsoft-com:office:office" xmlns:oel="http://schemas.microsoft.com/office/2019/extlst" xmlns:r="http://schemas.openxmlformats.org/officeDocument/2006/relationships" xmlns:m="http://schemas.openxmlformats.org/officeDocument/2006/math" xmlns:v="urn:schemas-microsoft-com:vml" xmlns:wp14="http://schemas.microsoft.com/office/word/2010/wordprocessingDrawing" xmlns:wp="http://schemas.openxmlformats.org/drawingml/2006/wordprocessingDrawing" xmlns:w10="urn:schemas-microsoft-com:office:word" xmlns:w="http://schemas.openxmlformats.org/wordprocessingml/2006/main" xmlns:w14="http://schemas.microsoft.com/office/word/2010/wordml" xmlns:w15="http://schemas.microsoft.com/office/word/2012/wordml" xmlns:w16cex="http://schemas.microsoft.com/office/word/2018/wordml/cex" xmlns:w16cid="http://schemas.microsoft.com/office/word/2016/wordml/cid" xmlns:w16="http://schemas.microsoft.com/office/word/2018/wordml" xmlns:w16du="http://schemas.microsoft.com/office/word/2023/wordml/word16du" xmlns:w16sdtdh="http://schemas.microsoft.com/office/word/2020/wordml/sdtdatahash" xmlns:w16se="http://schemas.microsoft.com/office/word/2015/wordml/symex" xmlns:wpg="http://schemas.microsoft.com/office/word/2010/wordprocessingGroup" xmlns:wpi="http://schemas.microsoft.com/office/word/2010/wordprocessingInk" xmlns:wne="http://schemas.microsoft.com/office/word/2006/wordml" xmlns:wps="http://schemas.microsoft.com/office/word/2010/wordprocessingShape" mc:Ignorable="w14 w15 w16se w16cid w16 w16cex w16sdtdh wp14">
+<w:document xmlns:wpc="http://schemas.microsoft.com/office/word/2010/wordprocessingCanvas" xmlns:cx="http://schemas.microsoft.com/office/drawing/2014/chartex" xmlns:cx1="http://schemas.microsoft.com/office/drawing/2015/9/8/chartex" xmlns:cx2="http://schemas.microsoft.com/office/drawing/2015/10/21/chartex" xmlns:cx3="http://schemas.microsoft.com/office/drawing/2016/5/9/chartex" xmlns:cx4="http://schemas.microsoft.com/office/drawing/2016/5/10/chartex" xmlns:cx5="http://schemas.microsoft.com/office/drawing/2016/5/11/chartex" xmlns:cx6="http://schemas.microsoft.com/office/drawing/2016/5/12/chartex" xmlns:cx7="http://schemas.microsoft.com/office/drawing/2016/5/13/chartex" xmlns:cx8="http://schemas.microsoft.com/office/drawing/2016/5/14/chartex" xmlns:mc="http://schemas.openxmlformats.org/markup-compatibility/2006" xmlns:aink="http://schemas.microsoft.com/office/drawing/2016/ink" xmlns:am3d="http://schemas.microsoft.com/office/drawing/2017/model3d" xmlns:o="urn:schemas-microsoft-com:office:office" xmlns:oel="http://schemas.microsoft.com/office/2019/extlst" xmlns:r="http://schemas.openxmlformats.org/officeDocument/2006/relationships" xmlns:m="http://schemas.openxmlformats.org/officeDocument/2006/math" xmlns:v="urn:schemas-microsoft-com:vml" xmlns:wp14="http://schemas.microsoft.com/office/word/2010/wordprocessingDrawing" xmlns:wp="http://schemas.openxmlformats.org/drawingml/2006/wordprocessingDrawing" xmlns:w10="urn:schemas-microsoft-com:office:word" xmlns:w="http://schemas.openxmlformats.org/wordprocessingml/2006/main" xmlns:w14="http://schemas.microsoft.com/office/word/2010/wordml" xmlns:w15="http://schemas.microsoft.com/office/word/2012/wordml" xmlns:w16cex="http://schemas.microsoft.com/office/word/2018/wordml/cex" xmlns:w16cid="http://schemas.microsoft.com/office/word/2016/wordml/cid" xmlns:w16="http://schemas.microsoft.com/office/word/2018/wordml" xmlns:w16sdtdh="http://schemas.microsoft.com/office/word/2020/wordml/sdtdatahash" xmlns:w16se="http://schemas.microsoft.com/office/word/2015/wordml/symex" xmlns:wpg="http://schemas.microsoft.com/office/word/2010/wordprocessingGroup" xmlns:wpi="http://schemas.microsoft.com/office/word/2010/wordprocessingInk" xmlns:wne="http://schemas.microsoft.com/office/word/2006/wordml" xmlns:wps="http://schemas.microsoft.com/office/word/2010/wordprocessingShape" mc:Ignorable="w14 w15 w16se w16cid w16 w16cex w16sdtdh wp14">
   <w:body>
     <w:p>
       <w:pPr>
@@ -37,7 +37,7 @@
         <w:t>1</w:t>
       </w:r>
       <w:r>
-        <w:t>3</w:t>
+        <w:t>4</w:t>
       </w:r>
     </w:p>
     <w:p>
@@ -54,7 +54,7 @@
         <w:rPr>
           <w:noProof/>
         </w:rPr>
-        <w:t>5/19/23 1:54 PM</w:t>
+        <w:t>8/25/23 8:29 AM</w:t>
       </w:r>
       <w:r>
         <w:fldChar w:fldCharType="end"/>
@@ -1039,7 +1039,13 @@
         <w:jc w:val="both"/>
       </w:pPr>
       <w:r>
-        <w:t>Also referenced above are t</w:t>
+        <w:t xml:space="preserve">Also </w:t>
+      </w:r>
+      <w:r>
+        <w:t>utilized</w:t>
+      </w:r>
+      <w:r>
+        <w:t xml:space="preserve"> are t</w:t>
       </w:r>
       <w:r>
         <w:t xml:space="preserve">he </w:t>
@@ -1180,7 +1186,14 @@
           <w:b/>
           <w:bCs/>
         </w:rPr>
-        <w:t>revised</w:t>
+        <w:t>rev</w:t>
+      </w:r>
+      <w:r>
+        <w:rPr>
+          <w:b/>
+          <w:bCs/>
+        </w:rPr>
+        <w:t xml:space="preserve"> 2</w:t>
       </w:r>
       <w:r>
         <w:rPr>
@@ -1255,7 +1268,21 @@
           <w:b/>
           <w:bCs/>
         </w:rPr>
-        <w:t>R155-AVCD product (rollup)</w:t>
+        <w:t>R155-AVCD</w:t>
+      </w:r>
+      <w:r>
+        <w:rPr>
+          <w:b/>
+          <w:bCs/>
+        </w:rPr>
+        <w:t>L</w:t>
+      </w:r>
+      <w:r>
+        <w:rPr>
+          <w:b/>
+          <w:bCs/>
+        </w:rPr>
+        <w:t xml:space="preserve"> product (rollup)</w:t>
       </w:r>
       <w:r>
         <w:t xml:space="preserve">). Further, since the inclusion of specific </w:t>
@@ -6095,13 +6122,7 @@
         <w:rPr>
           <w:color w:val="0070C0"/>
         </w:rPr>
-        <w:t>discussion</w:t>
-      </w:r>
-      <w:r>
-        <w:rPr>
-          <w:color w:val="0070C0"/>
-        </w:rPr>
-        <w:t xml:space="preserve"> and referenced material</w:t>
+        <w:t>discussion and referenced material</w:t>
       </w:r>
       <w:r>
         <w:rPr>
@@ -6145,13 +6166,7 @@
         <w:rPr>
           <w:color w:val="0070C0"/>
         </w:rPr>
-        <w:t>discussion and referenced material</w:t>
-      </w:r>
-      <w:r>
-        <w:rPr>
-          <w:color w:val="0070C0"/>
-        </w:rPr>
-        <w:t>.</w:t>
+        <w:t>discussion and referenced material.</w:t>
       </w:r>
     </w:p>
     <w:p>
@@ -6189,13 +6204,7 @@
         <w:rPr>
           <w:color w:val="0070C0"/>
         </w:rPr>
-        <w:t>discussion and referenced material</w:t>
-      </w:r>
-      <w:r>
-        <w:rPr>
-          <w:color w:val="0070C0"/>
-        </w:rPr>
-        <w:t>.</w:t>
+        <w:t>discussion and referenced material.</w:t>
       </w:r>
       <w:r>
         <w:t xml:space="preserve"> </w:t>
@@ -6236,13 +6245,7 @@
         <w:rPr>
           <w:color w:val="0070C0"/>
         </w:rPr>
-        <w:t>discussion and referenced material</w:t>
-      </w:r>
-      <w:r>
-        <w:rPr>
-          <w:color w:val="0070C0"/>
-        </w:rPr>
-        <w:t>.</w:t>
+        <w:t>discussion and referenced material.</w:t>
       </w:r>
     </w:p>
     <w:p>
@@ -6280,13 +6283,7 @@
         <w:rPr>
           <w:color w:val="0070C0"/>
         </w:rPr>
-        <w:t>discussion and referenced material</w:t>
-      </w:r>
-      <w:r>
-        <w:rPr>
-          <w:color w:val="0070C0"/>
-        </w:rPr>
-        <w:t>.</w:t>
+        <w:t>discussion and referenced material.</w:t>
       </w:r>
       <w:r>
         <w:t xml:space="preserve"> </w:t>
@@ -6332,13 +6329,7 @@
         <w:rPr>
           <w:color w:val="0070C0"/>
         </w:rPr>
-        <w:t>discussion and referenced material</w:t>
-      </w:r>
-      <w:r>
-        <w:rPr>
-          <w:color w:val="0070C0"/>
-        </w:rPr>
-        <w:t>.</w:t>
+        <w:t>discussion and referenced material.</w:t>
       </w:r>
       <w:r>
         <w:t xml:space="preserve"> </w:t>
@@ -27257,7 +27248,7 @@
 </file>
 
 <file path=word/endnotes.xml><?xml version="1.0" encoding="utf-8"?>
-<w:endnotes xmlns:wpc="http://schemas.microsoft.com/office/word/2010/wordprocessingCanvas" xmlns:cx="http://schemas.microsoft.com/office/drawing/2014/chartex" xmlns:cx1="http://schemas.microsoft.com/office/drawing/2015/9/8/chartex" xmlns:cx2="http://schemas.microsoft.com/office/drawing/2015/10/21/chartex" xmlns:cx3="http://schemas.microsoft.com/office/drawing/2016/5/9/chartex" xmlns:cx4="http://schemas.microsoft.com/office/drawing/2016/5/10/chartex" xmlns:cx5="http://schemas.microsoft.com/office/drawing/2016/5/11/chartex" xmlns:cx6="http://schemas.microsoft.com/office/drawing/2016/5/12/chartex" xmlns:cx7="http://schemas.microsoft.com/office/drawing/2016/5/13/chartex" xmlns:cx8="http://schemas.microsoft.com/office/drawing/2016/5/14/chartex" xmlns:mc="http://schemas.openxmlformats.org/markup-compatibility/2006" xmlns:aink="http://schemas.microsoft.com/office/drawing/2016/ink" xmlns:am3d="http://schemas.microsoft.com/office/drawing/2017/model3d" xmlns:o="urn:schemas-microsoft-com:office:office" xmlns:oel="http://schemas.microsoft.com/office/2019/extlst" xmlns:r="http://schemas.openxmlformats.org/officeDocument/2006/relationships" xmlns:m="http://schemas.openxmlformats.org/officeDocument/2006/math" xmlns:v="urn:schemas-microsoft-com:vml" xmlns:wp14="http://schemas.microsoft.com/office/word/2010/wordprocessingDrawing" xmlns:wp="http://schemas.openxmlformats.org/drawingml/2006/wordprocessingDrawing" xmlns:w10="urn:schemas-microsoft-com:office:word" xmlns:w="http://schemas.openxmlformats.org/wordprocessingml/2006/main" xmlns:w14="http://schemas.microsoft.com/office/word/2010/wordml" xmlns:w15="http://schemas.microsoft.com/office/word/2012/wordml" xmlns:w16cex="http://schemas.microsoft.com/office/word/2018/wordml/cex" xmlns:w16cid="http://schemas.microsoft.com/office/word/2016/wordml/cid" xmlns:w16="http://schemas.microsoft.com/office/word/2018/wordml" xmlns:w16du="http://schemas.microsoft.com/office/word/2023/wordml/word16du" xmlns:w16sdtdh="http://schemas.microsoft.com/office/word/2020/wordml/sdtdatahash" xmlns:w16se="http://schemas.microsoft.com/office/word/2015/wordml/symex" xmlns:wpg="http://schemas.microsoft.com/office/word/2010/wordprocessingGroup" xmlns:wpi="http://schemas.microsoft.com/office/word/2010/wordprocessingInk" xmlns:wne="http://schemas.microsoft.com/office/word/2006/wordml" xmlns:wps="http://schemas.microsoft.com/office/word/2010/wordprocessingShape" mc:Ignorable="w14 w15 w16se w16cid w16 w16cex w16sdtdh wp14">
+<w:endnotes xmlns:wpc="http://schemas.microsoft.com/office/word/2010/wordprocessingCanvas" xmlns:cx="http://schemas.microsoft.com/office/drawing/2014/chartex" xmlns:cx1="http://schemas.microsoft.com/office/drawing/2015/9/8/chartex" xmlns:cx2="http://schemas.microsoft.com/office/drawing/2015/10/21/chartex" xmlns:cx3="http://schemas.microsoft.com/office/drawing/2016/5/9/chartex" xmlns:cx4="http://schemas.microsoft.com/office/drawing/2016/5/10/chartex" xmlns:cx5="http://schemas.microsoft.com/office/drawing/2016/5/11/chartex" xmlns:cx6="http://schemas.microsoft.com/office/drawing/2016/5/12/chartex" xmlns:cx7="http://schemas.microsoft.com/office/drawing/2016/5/13/chartex" xmlns:cx8="http://schemas.microsoft.com/office/drawing/2016/5/14/chartex" xmlns:mc="http://schemas.openxmlformats.org/markup-compatibility/2006" xmlns:aink="http://schemas.microsoft.com/office/drawing/2016/ink" xmlns:am3d="http://schemas.microsoft.com/office/drawing/2017/model3d" xmlns:o="urn:schemas-microsoft-com:office:office" xmlns:oel="http://schemas.microsoft.com/office/2019/extlst" xmlns:r="http://schemas.openxmlformats.org/officeDocument/2006/relationships" xmlns:m="http://schemas.openxmlformats.org/officeDocument/2006/math" xmlns:v="urn:schemas-microsoft-com:vml" xmlns:wp14="http://schemas.microsoft.com/office/word/2010/wordprocessingDrawing" xmlns:wp="http://schemas.openxmlformats.org/drawingml/2006/wordprocessingDrawing" xmlns:w10="urn:schemas-microsoft-com:office:word" xmlns:w="http://schemas.openxmlformats.org/wordprocessingml/2006/main" xmlns:w14="http://schemas.microsoft.com/office/word/2010/wordml" xmlns:w15="http://schemas.microsoft.com/office/word/2012/wordml" xmlns:w16cex="http://schemas.microsoft.com/office/word/2018/wordml/cex" xmlns:w16cid="http://schemas.microsoft.com/office/word/2016/wordml/cid" xmlns:w16="http://schemas.microsoft.com/office/word/2018/wordml" xmlns:w16sdtdh="http://schemas.microsoft.com/office/word/2020/wordml/sdtdatahash" xmlns:w16se="http://schemas.microsoft.com/office/word/2015/wordml/symex" xmlns:wpg="http://schemas.microsoft.com/office/word/2010/wordprocessingGroup" xmlns:wpi="http://schemas.microsoft.com/office/word/2010/wordprocessingInk" xmlns:wne="http://schemas.microsoft.com/office/word/2006/wordml" xmlns:wps="http://schemas.microsoft.com/office/word/2010/wordprocessingShape" mc:Ignorable="w14 w15 w16se w16cid w16 w16cex w16sdtdh wp14">
   <w:endnote w:type="separator" w:id="-1">
     <w:p>
       <w:r>
@@ -27276,7 +27267,7 @@
 </file>
 
 <file path=word/footer1.xml><?xml version="1.0" encoding="utf-8"?>
-<w:ftr xmlns:wpc="http://schemas.microsoft.com/office/word/2010/wordprocessingCanvas" xmlns:cx="http://schemas.microsoft.com/office/drawing/2014/chartex" xmlns:cx1="http://schemas.microsoft.com/office/drawing/2015/9/8/chartex" xmlns:cx2="http://schemas.microsoft.com/office/drawing/2015/10/21/chartex" xmlns:cx3="http://schemas.microsoft.com/office/drawing/2016/5/9/chartex" xmlns:cx4="http://schemas.microsoft.com/office/drawing/2016/5/10/chartex" xmlns:cx5="http://schemas.microsoft.com/office/drawing/2016/5/11/chartex" xmlns:cx6="http://schemas.microsoft.com/office/drawing/2016/5/12/chartex" xmlns:cx7="http://schemas.microsoft.com/office/drawing/2016/5/13/chartex" xmlns:cx8="http://schemas.microsoft.com/office/drawing/2016/5/14/chartex" xmlns:mc="http://schemas.openxmlformats.org/markup-compatibility/2006" xmlns:aink="http://schemas.microsoft.com/office/drawing/2016/ink" xmlns:am3d="http://schemas.microsoft.com/office/drawing/2017/model3d" xmlns:o="urn:schemas-microsoft-com:office:office" xmlns:oel="http://schemas.microsoft.com/office/2019/extlst" xmlns:r="http://schemas.openxmlformats.org/officeDocument/2006/relationships" xmlns:m="http://schemas.openxmlformats.org/officeDocument/2006/math" xmlns:v="urn:schemas-microsoft-com:vml" xmlns:wp14="http://schemas.microsoft.com/office/word/2010/wordprocessingDrawing" xmlns:wp="http://schemas.openxmlformats.org/drawingml/2006/wordprocessingDrawing" xmlns:w10="urn:schemas-microsoft-com:office:word" xmlns:w="http://schemas.openxmlformats.org/wordprocessingml/2006/main" xmlns:w14="http://schemas.microsoft.com/office/word/2010/wordml" xmlns:w15="http://schemas.microsoft.com/office/word/2012/wordml" xmlns:w16cex="http://schemas.microsoft.com/office/word/2018/wordml/cex" xmlns:w16cid="http://schemas.microsoft.com/office/word/2016/wordml/cid" xmlns:w16="http://schemas.microsoft.com/office/word/2018/wordml" xmlns:w16du="http://schemas.microsoft.com/office/word/2023/wordml/word16du" xmlns:w16sdtdh="http://schemas.microsoft.com/office/word/2020/wordml/sdtdatahash" xmlns:w16se="http://schemas.microsoft.com/office/word/2015/wordml/symex" xmlns:wpg="http://schemas.microsoft.com/office/word/2010/wordprocessingGroup" xmlns:wpi="http://schemas.microsoft.com/office/word/2010/wordprocessingInk" xmlns:wne="http://schemas.microsoft.com/office/word/2006/wordml" xmlns:wps="http://schemas.microsoft.com/office/word/2010/wordprocessingShape" mc:Ignorable="w14 w15 w16se w16cid w16 w16cex w16sdtdh wp14">
+<w:ftr xmlns:wpc="http://schemas.microsoft.com/office/word/2010/wordprocessingCanvas" xmlns:cx="http://schemas.microsoft.com/office/drawing/2014/chartex" xmlns:cx1="http://schemas.microsoft.com/office/drawing/2015/9/8/chartex" xmlns:cx2="http://schemas.microsoft.com/office/drawing/2015/10/21/chartex" xmlns:cx3="http://schemas.microsoft.com/office/drawing/2016/5/9/chartex" xmlns:cx4="http://schemas.microsoft.com/office/drawing/2016/5/10/chartex" xmlns:cx5="http://schemas.microsoft.com/office/drawing/2016/5/11/chartex" xmlns:cx6="http://schemas.microsoft.com/office/drawing/2016/5/12/chartex" xmlns:cx7="http://schemas.microsoft.com/office/drawing/2016/5/13/chartex" xmlns:cx8="http://schemas.microsoft.com/office/drawing/2016/5/14/chartex" xmlns:mc="http://schemas.openxmlformats.org/markup-compatibility/2006" xmlns:aink="http://schemas.microsoft.com/office/drawing/2016/ink" xmlns:am3d="http://schemas.microsoft.com/office/drawing/2017/model3d" xmlns:o="urn:schemas-microsoft-com:office:office" xmlns:oel="http://schemas.microsoft.com/office/2019/extlst" xmlns:r="http://schemas.openxmlformats.org/officeDocument/2006/relationships" xmlns:m="http://schemas.openxmlformats.org/officeDocument/2006/math" xmlns:v="urn:schemas-microsoft-com:vml" xmlns:wp14="http://schemas.microsoft.com/office/word/2010/wordprocessingDrawing" xmlns:wp="http://schemas.openxmlformats.org/drawingml/2006/wordprocessingDrawing" xmlns:w10="urn:schemas-microsoft-com:office:word" xmlns:w="http://schemas.openxmlformats.org/wordprocessingml/2006/main" xmlns:w14="http://schemas.microsoft.com/office/word/2010/wordml" xmlns:w15="http://schemas.microsoft.com/office/word/2012/wordml" xmlns:w16cex="http://schemas.microsoft.com/office/word/2018/wordml/cex" xmlns:w16cid="http://schemas.microsoft.com/office/word/2016/wordml/cid" xmlns:w16="http://schemas.microsoft.com/office/word/2018/wordml" xmlns:w16sdtdh="http://schemas.microsoft.com/office/word/2020/wordml/sdtdatahash" xmlns:w16se="http://schemas.microsoft.com/office/word/2015/wordml/symex" xmlns:wpg="http://schemas.microsoft.com/office/word/2010/wordprocessingGroup" xmlns:wpi="http://schemas.microsoft.com/office/word/2010/wordprocessingInk" xmlns:wne="http://schemas.microsoft.com/office/word/2006/wordml" xmlns:wps="http://schemas.microsoft.com/office/word/2010/wordprocessingShape" mc:Ignorable="w14 w15 w16se w16cid w16 w16cex w16sdtdh wp14">
   <w:sdt>
     <w:sdtPr>
       <w:rPr>
@@ -27328,7 +27319,7 @@
 </file>
 
 <file path=word/footer2.xml><?xml version="1.0" encoding="utf-8"?>
-<w:ftr xmlns:wpc="http://schemas.microsoft.com/office/word/2010/wordprocessingCanvas" xmlns:cx="http://schemas.microsoft.com/office/drawing/2014/chartex" xmlns:cx1="http://schemas.microsoft.com/office/drawing/2015/9/8/chartex" xmlns:cx2="http://schemas.microsoft.com/office/drawing/2015/10/21/chartex" xmlns:cx3="http://schemas.microsoft.com/office/drawing/2016/5/9/chartex" xmlns:cx4="http://schemas.microsoft.com/office/drawing/2016/5/10/chartex" xmlns:cx5="http://schemas.microsoft.com/office/drawing/2016/5/11/chartex" xmlns:cx6="http://schemas.microsoft.com/office/drawing/2016/5/12/chartex" xmlns:cx7="http://schemas.microsoft.com/office/drawing/2016/5/13/chartex" xmlns:cx8="http://schemas.microsoft.com/office/drawing/2016/5/14/chartex" xmlns:mc="http://schemas.openxmlformats.org/markup-compatibility/2006" xmlns:aink="http://schemas.microsoft.com/office/drawing/2016/ink" xmlns:am3d="http://schemas.microsoft.com/office/drawing/2017/model3d" xmlns:o="urn:schemas-microsoft-com:office:office" xmlns:oel="http://schemas.microsoft.com/office/2019/extlst" xmlns:r="http://schemas.openxmlformats.org/officeDocument/2006/relationships" xmlns:m="http://schemas.openxmlformats.org/officeDocument/2006/math" xmlns:v="urn:schemas-microsoft-com:vml" xmlns:wp14="http://schemas.microsoft.com/office/word/2010/wordprocessingDrawing" xmlns:wp="http://schemas.openxmlformats.org/drawingml/2006/wordprocessingDrawing" xmlns:w10="urn:schemas-microsoft-com:office:word" xmlns:w="http://schemas.openxmlformats.org/wordprocessingml/2006/main" xmlns:w14="http://schemas.microsoft.com/office/word/2010/wordml" xmlns:w15="http://schemas.microsoft.com/office/word/2012/wordml" xmlns:w16cex="http://schemas.microsoft.com/office/word/2018/wordml/cex" xmlns:w16cid="http://schemas.microsoft.com/office/word/2016/wordml/cid" xmlns:w16="http://schemas.microsoft.com/office/word/2018/wordml" xmlns:w16du="http://schemas.microsoft.com/office/word/2023/wordml/word16du" xmlns:w16sdtdh="http://schemas.microsoft.com/office/word/2020/wordml/sdtdatahash" xmlns:w16se="http://schemas.microsoft.com/office/word/2015/wordml/symex" xmlns:wpg="http://schemas.microsoft.com/office/word/2010/wordprocessingGroup" xmlns:wpi="http://schemas.microsoft.com/office/word/2010/wordprocessingInk" xmlns:wne="http://schemas.microsoft.com/office/word/2006/wordml" xmlns:wps="http://schemas.microsoft.com/office/word/2010/wordprocessingShape" mc:Ignorable="w14 w15 w16se w16cid w16 w16cex w16sdtdh wp14">
+<w:ftr xmlns:wpc="http://schemas.microsoft.com/office/word/2010/wordprocessingCanvas" xmlns:cx="http://schemas.microsoft.com/office/drawing/2014/chartex" xmlns:cx1="http://schemas.microsoft.com/office/drawing/2015/9/8/chartex" xmlns:cx2="http://schemas.microsoft.com/office/drawing/2015/10/21/chartex" xmlns:cx3="http://schemas.microsoft.com/office/drawing/2016/5/9/chartex" xmlns:cx4="http://schemas.microsoft.com/office/drawing/2016/5/10/chartex" xmlns:cx5="http://schemas.microsoft.com/office/drawing/2016/5/11/chartex" xmlns:cx6="http://schemas.microsoft.com/office/drawing/2016/5/12/chartex" xmlns:cx7="http://schemas.microsoft.com/office/drawing/2016/5/13/chartex" xmlns:cx8="http://schemas.microsoft.com/office/drawing/2016/5/14/chartex" xmlns:mc="http://schemas.openxmlformats.org/markup-compatibility/2006" xmlns:aink="http://schemas.microsoft.com/office/drawing/2016/ink" xmlns:am3d="http://schemas.microsoft.com/office/drawing/2017/model3d" xmlns:o="urn:schemas-microsoft-com:office:office" xmlns:oel="http://schemas.microsoft.com/office/2019/extlst" xmlns:r="http://schemas.openxmlformats.org/officeDocument/2006/relationships" xmlns:m="http://schemas.openxmlformats.org/officeDocument/2006/math" xmlns:v="urn:schemas-microsoft-com:vml" xmlns:wp14="http://schemas.microsoft.com/office/word/2010/wordprocessingDrawing" xmlns:wp="http://schemas.openxmlformats.org/drawingml/2006/wordprocessingDrawing" xmlns:w10="urn:schemas-microsoft-com:office:word" xmlns:w="http://schemas.openxmlformats.org/wordprocessingml/2006/main" xmlns:w14="http://schemas.microsoft.com/office/word/2010/wordml" xmlns:w15="http://schemas.microsoft.com/office/word/2012/wordml" xmlns:w16cex="http://schemas.microsoft.com/office/word/2018/wordml/cex" xmlns:w16cid="http://schemas.microsoft.com/office/word/2016/wordml/cid" xmlns:w16="http://schemas.microsoft.com/office/word/2018/wordml" xmlns:w16sdtdh="http://schemas.microsoft.com/office/word/2020/wordml/sdtdatahash" xmlns:w16se="http://schemas.microsoft.com/office/word/2015/wordml/symex" xmlns:wpg="http://schemas.microsoft.com/office/word/2010/wordprocessingGroup" xmlns:wpi="http://schemas.microsoft.com/office/word/2010/wordprocessingInk" xmlns:wne="http://schemas.microsoft.com/office/word/2006/wordml" xmlns:wps="http://schemas.microsoft.com/office/word/2010/wordprocessingShape" mc:Ignorable="w14 w15 w16se w16cid w16 w16cex w16sdtdh wp14">
   <w:sdt>
     <w:sdtPr>
       <w:rPr>
@@ -27393,7 +27384,7 @@
 </file>
 
 <file path=word/footnotes.xml><?xml version="1.0" encoding="utf-8"?>
-<w:footnotes xmlns:wpc="http://schemas.microsoft.com/office/word/2010/wordprocessingCanvas" xmlns:cx="http://schemas.microsoft.com/office/drawing/2014/chartex" xmlns:cx1="http://schemas.microsoft.com/office/drawing/2015/9/8/chartex" xmlns:cx2="http://schemas.microsoft.com/office/drawing/2015/10/21/chartex" xmlns:cx3="http://schemas.microsoft.com/office/drawing/2016/5/9/chartex" xmlns:cx4="http://schemas.microsoft.com/office/drawing/2016/5/10/chartex" xmlns:cx5="http://schemas.microsoft.com/office/drawing/2016/5/11/chartex" xmlns:cx6="http://schemas.microsoft.com/office/drawing/2016/5/12/chartex" xmlns:cx7="http://schemas.microsoft.com/office/drawing/2016/5/13/chartex" xmlns:cx8="http://schemas.microsoft.com/office/drawing/2016/5/14/chartex" xmlns:mc="http://schemas.openxmlformats.org/markup-compatibility/2006" xmlns:aink="http://schemas.microsoft.com/office/drawing/2016/ink" xmlns:am3d="http://schemas.microsoft.com/office/drawing/2017/model3d" xmlns:o="urn:schemas-microsoft-com:office:office" xmlns:oel="http://schemas.microsoft.com/office/2019/extlst" xmlns:r="http://schemas.openxmlformats.org/officeDocument/2006/relationships" xmlns:m="http://schemas.openxmlformats.org/officeDocument/2006/math" xmlns:v="urn:schemas-microsoft-com:vml" xmlns:wp14="http://schemas.microsoft.com/office/word/2010/wordprocessingDrawing" xmlns:wp="http://schemas.openxmlformats.org/drawingml/2006/wordprocessingDrawing" xmlns:w10="urn:schemas-microsoft-com:office:word" xmlns:w="http://schemas.openxmlformats.org/wordprocessingml/2006/main" xmlns:w14="http://schemas.microsoft.com/office/word/2010/wordml" xmlns:w15="http://schemas.microsoft.com/office/word/2012/wordml" xmlns:w16cex="http://schemas.microsoft.com/office/word/2018/wordml/cex" xmlns:w16cid="http://schemas.microsoft.com/office/word/2016/wordml/cid" xmlns:w16="http://schemas.microsoft.com/office/word/2018/wordml" xmlns:w16du="http://schemas.microsoft.com/office/word/2023/wordml/word16du" xmlns:w16sdtdh="http://schemas.microsoft.com/office/word/2020/wordml/sdtdatahash" xmlns:w16se="http://schemas.microsoft.com/office/word/2015/wordml/symex" xmlns:wpg="http://schemas.microsoft.com/office/word/2010/wordprocessingGroup" xmlns:wpi="http://schemas.microsoft.com/office/word/2010/wordprocessingInk" xmlns:wne="http://schemas.microsoft.com/office/word/2006/wordml" xmlns:wps="http://schemas.microsoft.com/office/word/2010/wordprocessingShape" mc:Ignorable="w14 w15 w16se w16cid w16 w16cex w16sdtdh wp14">
+<w:footnotes xmlns:wpc="http://schemas.microsoft.com/office/word/2010/wordprocessingCanvas" xmlns:cx="http://schemas.microsoft.com/office/drawing/2014/chartex" xmlns:cx1="http://schemas.microsoft.com/office/drawing/2015/9/8/chartex" xmlns:cx2="http://schemas.microsoft.com/office/drawing/2015/10/21/chartex" xmlns:cx3="http://schemas.microsoft.com/office/drawing/2016/5/9/chartex" xmlns:cx4="http://schemas.microsoft.com/office/drawing/2016/5/10/chartex" xmlns:cx5="http://schemas.microsoft.com/office/drawing/2016/5/11/chartex" xmlns:cx6="http://schemas.microsoft.com/office/drawing/2016/5/12/chartex" xmlns:cx7="http://schemas.microsoft.com/office/drawing/2016/5/13/chartex" xmlns:cx8="http://schemas.microsoft.com/office/drawing/2016/5/14/chartex" xmlns:mc="http://schemas.openxmlformats.org/markup-compatibility/2006" xmlns:aink="http://schemas.microsoft.com/office/drawing/2016/ink" xmlns:am3d="http://schemas.microsoft.com/office/drawing/2017/model3d" xmlns:o="urn:schemas-microsoft-com:office:office" xmlns:oel="http://schemas.microsoft.com/office/2019/extlst" xmlns:r="http://schemas.openxmlformats.org/officeDocument/2006/relationships" xmlns:m="http://schemas.openxmlformats.org/officeDocument/2006/math" xmlns:v="urn:schemas-microsoft-com:vml" xmlns:wp14="http://schemas.microsoft.com/office/word/2010/wordprocessingDrawing" xmlns:wp="http://schemas.openxmlformats.org/drawingml/2006/wordprocessingDrawing" xmlns:w10="urn:schemas-microsoft-com:office:word" xmlns:w="http://schemas.openxmlformats.org/wordprocessingml/2006/main" xmlns:w14="http://schemas.microsoft.com/office/word/2010/wordml" xmlns:w15="http://schemas.microsoft.com/office/word/2012/wordml" xmlns:w16cex="http://schemas.microsoft.com/office/word/2018/wordml/cex" xmlns:w16cid="http://schemas.microsoft.com/office/word/2016/wordml/cid" xmlns:w16="http://schemas.microsoft.com/office/word/2018/wordml" xmlns:w16sdtdh="http://schemas.microsoft.com/office/word/2020/wordml/sdtdatahash" xmlns:w16se="http://schemas.microsoft.com/office/word/2015/wordml/symex" xmlns:wpg="http://schemas.microsoft.com/office/word/2010/wordprocessingGroup" xmlns:wpi="http://schemas.microsoft.com/office/word/2010/wordprocessingInk" xmlns:wne="http://schemas.microsoft.com/office/word/2006/wordml" xmlns:wps="http://schemas.microsoft.com/office/word/2010/wordprocessingShape" mc:Ignorable="w14 w15 w16se w16cid w16 w16cex w16sdtdh wp14">
   <w:footnote w:type="separator" w:id="-1">
     <w:p>
       <w:r>
@@ -27412,7 +27403,7 @@
 </file>
 
 <file path=word/numbering.xml><?xml version="1.0" encoding="utf-8"?>
-<w:numbering xmlns:wpc="http://schemas.microsoft.com/office/word/2010/wordprocessingCanvas" xmlns:cx="http://schemas.microsoft.com/office/drawing/2014/chartex" xmlns:cx1="http://schemas.microsoft.com/office/drawing/2015/9/8/chartex" xmlns:cx2="http://schemas.microsoft.com/office/drawing/2015/10/21/chartex" xmlns:cx3="http://schemas.microsoft.com/office/drawing/2016/5/9/chartex" xmlns:cx4="http://schemas.microsoft.com/office/drawing/2016/5/10/chartex" xmlns:cx5="http://schemas.microsoft.com/office/drawing/2016/5/11/chartex" xmlns:cx6="http://schemas.microsoft.com/office/drawing/2016/5/12/chartex" xmlns:cx7="http://schemas.microsoft.com/office/drawing/2016/5/13/chartex" xmlns:cx8="http://schemas.microsoft.com/office/drawing/2016/5/14/chartex" xmlns:mc="http://schemas.openxmlformats.org/markup-compatibility/2006" xmlns:aink="http://schemas.microsoft.com/office/drawing/2016/ink" xmlns:am3d="http://schemas.microsoft.com/office/drawing/2017/model3d" xmlns:o="urn:schemas-microsoft-com:office:office" xmlns:oel="http://schemas.microsoft.com/office/2019/extlst" xmlns:r="http://schemas.openxmlformats.org/officeDocument/2006/relationships" xmlns:m="http://schemas.openxmlformats.org/officeDocument/2006/math" xmlns:v="urn:schemas-microsoft-com:vml" xmlns:wp14="http://schemas.microsoft.com/office/word/2010/wordprocessingDrawing" xmlns:wp="http://schemas.openxmlformats.org/drawingml/2006/wordprocessingDrawing" xmlns:w10="urn:schemas-microsoft-com:office:word" xmlns:w="http://schemas.openxmlformats.org/wordprocessingml/2006/main" xmlns:w14="http://schemas.microsoft.com/office/word/2010/wordml" xmlns:w15="http://schemas.microsoft.com/office/word/2012/wordml" xmlns:w16cex="http://schemas.microsoft.com/office/word/2018/wordml/cex" xmlns:w16cid="http://schemas.microsoft.com/office/word/2016/wordml/cid" xmlns:w16="http://schemas.microsoft.com/office/word/2018/wordml" xmlns:w16du="http://schemas.microsoft.com/office/word/2023/wordml/word16du" xmlns:w16sdtdh="http://schemas.microsoft.com/office/word/2020/wordml/sdtdatahash" xmlns:w16se="http://schemas.microsoft.com/office/word/2015/wordml/symex" xmlns:wpg="http://schemas.microsoft.com/office/word/2010/wordprocessingGroup" xmlns:wpi="http://schemas.microsoft.com/office/word/2010/wordprocessingInk" xmlns:wne="http://schemas.microsoft.com/office/word/2006/wordml" xmlns:wps="http://schemas.microsoft.com/office/word/2010/wordprocessingShape" mc:Ignorable="w14 w15 w16se w16cid w16 w16cex w16sdtdh wp14">
+<w:numbering xmlns:wpc="http://schemas.microsoft.com/office/word/2010/wordprocessingCanvas" xmlns:cx="http://schemas.microsoft.com/office/drawing/2014/chartex" xmlns:cx1="http://schemas.microsoft.com/office/drawing/2015/9/8/chartex" xmlns:cx2="http://schemas.microsoft.com/office/drawing/2015/10/21/chartex" xmlns:cx3="http://schemas.microsoft.com/office/drawing/2016/5/9/chartex" xmlns:cx4="http://schemas.microsoft.com/office/drawing/2016/5/10/chartex" xmlns:cx5="http://schemas.microsoft.com/office/drawing/2016/5/11/chartex" xmlns:cx6="http://schemas.microsoft.com/office/drawing/2016/5/12/chartex" xmlns:cx7="http://schemas.microsoft.com/office/drawing/2016/5/13/chartex" xmlns:cx8="http://schemas.microsoft.com/office/drawing/2016/5/14/chartex" xmlns:mc="http://schemas.openxmlformats.org/markup-compatibility/2006" xmlns:aink="http://schemas.microsoft.com/office/drawing/2016/ink" xmlns:am3d="http://schemas.microsoft.com/office/drawing/2017/model3d" xmlns:o="urn:schemas-microsoft-com:office:office" xmlns:oel="http://schemas.microsoft.com/office/2019/extlst" xmlns:r="http://schemas.openxmlformats.org/officeDocument/2006/relationships" xmlns:m="http://schemas.openxmlformats.org/officeDocument/2006/math" xmlns:v="urn:schemas-microsoft-com:vml" xmlns:wp14="http://schemas.microsoft.com/office/word/2010/wordprocessingDrawing" xmlns:wp="http://schemas.openxmlformats.org/drawingml/2006/wordprocessingDrawing" xmlns:w10="urn:schemas-microsoft-com:office:word" xmlns:w="http://schemas.openxmlformats.org/wordprocessingml/2006/main" xmlns:w14="http://schemas.microsoft.com/office/word/2010/wordml" xmlns:w15="http://schemas.microsoft.com/office/word/2012/wordml" xmlns:w16cex="http://schemas.microsoft.com/office/word/2018/wordml/cex" xmlns:w16cid="http://schemas.microsoft.com/office/word/2016/wordml/cid" xmlns:w16="http://schemas.microsoft.com/office/word/2018/wordml" xmlns:w16sdtdh="http://schemas.microsoft.com/office/word/2020/wordml/sdtdatahash" xmlns:w16se="http://schemas.microsoft.com/office/word/2015/wordml/symex" xmlns:wpg="http://schemas.microsoft.com/office/word/2010/wordprocessingGroup" xmlns:wpi="http://schemas.microsoft.com/office/word/2010/wordprocessingInk" xmlns:wne="http://schemas.microsoft.com/office/word/2006/wordml" xmlns:wps="http://schemas.microsoft.com/office/word/2010/wordprocessingShape" mc:Ignorable="w14 w15 w16se w16cid w16 w16cex w16sdtdh wp14">
   <w:abstractNum w:abstractNumId="0" w15:restartNumberingAfterBreak="0">
     <w:nsid w:val="EA454B4C"/>
     <w:multiLevelType w:val="multilevel"/>

</xml_diff>